<commit_message>
add to cart to session
</commit_message>
<xml_diff>
--- a/HobbyShopBD_ProjectPlan.docx
+++ b/HobbyShopBD_ProjectPlan.docx
@@ -207,6 +207,8 @@
         </w:rPr>
         <w:t>- Auth: Laravel Breeze/Custom</w:t>
       </w:r>
+      <w:bookmarkStart w:id="0" w:name="_GoBack"/>
+      <w:bookmarkEnd w:id="0"/>
     </w:p>
     <w:p>
       <w:pPr>
@@ -233,6 +235,7 @@
     </w:p>
     <w:p>
       <w:pPr>
+        <w:shd w:val="clear" w:color="auto" w:fill="B8CCE4" w:themeFill="accent1" w:themeFillTint="66"/>
         <w:rPr>
           <w:rFonts w:ascii="Times New Roman" w:hAnsi="Times New Roman" w:cs="Times New Roman"/>
           <w:sz w:val="24"/>
@@ -304,6 +307,7 @@
     </w:p>
     <w:p>
       <w:pPr>
+        <w:shd w:val="clear" w:color="auto" w:fill="B8CCE4" w:themeFill="accent1" w:themeFillTint="66"/>
         <w:rPr>
           <w:rFonts w:ascii="Times New Roman" w:hAnsi="Times New Roman" w:cs="Times New Roman"/>
           <w:sz w:val="24"/>
@@ -454,6 +458,7 @@
     </w:p>
     <w:p>
       <w:pPr>
+        <w:shd w:val="clear" w:color="auto" w:fill="B8CCE4" w:themeFill="accent1" w:themeFillTint="66"/>
         <w:rPr>
           <w:rFonts w:ascii="Times New Roman" w:hAnsi="Times New Roman" w:cs="Times New Roman"/>
           <w:sz w:val="24"/>
@@ -483,6 +488,7 @@
     </w:p>
     <w:p>
       <w:pPr>
+        <w:shd w:val="clear" w:color="auto" w:fill="B8CCE4" w:themeFill="accent1" w:themeFillTint="66"/>
         <w:rPr>
           <w:rFonts w:ascii="Times New Roman" w:hAnsi="Times New Roman" w:cs="Times New Roman"/>
           <w:sz w:val="24"/>
@@ -498,6 +504,7 @@
     </w:p>
     <w:p>
       <w:pPr>
+        <w:shd w:val="clear" w:color="auto" w:fill="B8CCE4" w:themeFill="accent1" w:themeFillTint="66"/>
         <w:rPr>
           <w:rFonts w:ascii="Times New Roman" w:hAnsi="Times New Roman" w:cs="Times New Roman"/>
           <w:sz w:val="24"/>
@@ -509,6 +516,35 @@
           <w:sz w:val="24"/>
         </w:rPr>
         <w:t>- Add middleware: auth, admin (custom middleware for admin routes)</w:t>
+      </w:r>
+    </w:p>
+    <w:p>
+      <w:pPr>
+        <w:rPr>
+          <w:rFonts w:ascii="Times New Roman" w:hAnsi="Times New Roman" w:cs="Times New Roman"/>
+          <w:sz w:val="24"/>
+        </w:rPr>
+      </w:pPr>
+      <w:r>
+        <w:rPr>
+          <w:rFonts w:ascii="Times New Roman" w:hAnsi="Times New Roman" w:cs="Times New Roman"/>
+          <w:sz w:val="24"/>
+        </w:rPr>
+        <w:t>-</w:t>
+      </w:r>
+      <w:r>
+        <w:rPr>
+          <w:rFonts w:ascii="Times New Roman" w:hAnsi="Times New Roman" w:cs="Times New Roman"/>
+          <w:sz w:val="24"/>
+        </w:rPr>
+        <w:t xml:space="preserve"> forget password feature for customer</w:t>
+      </w:r>
+      <w:r>
+        <w:rPr>
+          <w:rFonts w:ascii="Times New Roman" w:hAnsi="Times New Roman" w:cs="Times New Roman"/>
+          <w:sz w:val="24"/>
+        </w:rPr>
+        <w:t>.</w:t>
       </w:r>
     </w:p>
     <w:p>
@@ -1289,8 +1325,6 @@
           <w:sz w:val="24"/>
         </w:rPr>
       </w:pPr>
-      <w:bookmarkStart w:id="0" w:name="_GoBack"/>
-      <w:bookmarkEnd w:id="0"/>
     </w:p>
     <w:p>
       <w:pPr>
@@ -13522,7 +13556,7 @@
 </file>
 
 <file path=customXml/itemProps1.xml><?xml version="1.0" encoding="utf-8"?>
-<ds:datastoreItem xmlns:ds="http://schemas.openxmlformats.org/officeDocument/2006/customXml" ds:itemID="{7B809AC9-735E-4CD6-BB03-A53B8126072B}">
+<ds:datastoreItem xmlns:ds="http://schemas.openxmlformats.org/officeDocument/2006/customXml" ds:itemID="{22D58971-55CB-44FC-902D-12167829CB70}">
   <ds:schemaRefs>
     <ds:schemaRef ds:uri="http://schemas.openxmlformats.org/officeDocument/2006/bibliography"/>
   </ds:schemaRefs>

</xml_diff>

<commit_message>
add to cart stardard
</commit_message>
<xml_diff>
--- a/HobbyShopBD_ProjectPlan.docx
+++ b/HobbyShopBD_ProjectPlan.docx
@@ -731,6 +731,164 @@
         </w:rPr>
         <w:t>- reviews</w:t>
       </w:r>
+    </w:p>
+    <w:p>
+      <w:pPr>
+        <w:rPr>
+          <w:rFonts w:ascii="Times New Roman" w:hAnsi="Times New Roman" w:cs="Times New Roman"/>
+          <w:sz w:val="24"/>
+        </w:rPr>
+      </w:pPr>
+    </w:p>
+    <w:p>
+      <w:pPr>
+        <w:rPr>
+          <w:rFonts w:ascii="Times New Roman" w:hAnsi="Times New Roman" w:cs="Times New Roman"/>
+          <w:sz w:val="24"/>
+        </w:rPr>
+      </w:pPr>
+      <w:r>
+        <w:rPr>
+          <w:rFonts w:ascii="Times New Roman" w:hAnsi="Times New Roman" w:cs="Times New Roman"/>
+          <w:sz w:val="24"/>
+        </w:rPr>
+        <w:t>Run and test all migrations.</w:t>
+      </w:r>
+    </w:p>
+    <w:p>
+      <w:pPr>
+        <w:rPr>
+          <w:rFonts w:ascii="Times New Roman" w:hAnsi="Times New Roman" w:cs="Times New Roman"/>
+          <w:sz w:val="24"/>
+        </w:rPr>
+      </w:pPr>
+      <w:r>
+        <w:rPr>
+          <w:rFonts w:ascii="Times New Roman" w:hAnsi="Times New Roman" w:cs="Times New Roman"/>
+          <w:sz w:val="24"/>
+        </w:rPr>
+        <w:t>Seeders: create fake data</w:t>
+      </w:r>
+      <w:r>
+        <w:rPr>
+          <w:rFonts w:ascii="Times New Roman" w:hAnsi="Times New Roman" w:cs="Times New Roman"/>
+          <w:sz w:val="24"/>
+        </w:rPr>
+        <w:t xml:space="preserve"> with</w:t>
+      </w:r>
+      <w:r>
+        <w:rPr>
+          <w:rFonts w:ascii="Times New Roman" w:hAnsi="Times New Roman" w:cs="Times New Roman"/>
+          <w:sz w:val="24"/>
+        </w:rPr>
+        <w:t xml:space="preserve"> </w:t>
+      </w:r>
+      <w:r>
+        <w:rPr>
+          <w:rFonts w:ascii="Times New Roman" w:hAnsi="Times New Roman" w:cs="Times New Roman"/>
+          <w:sz w:val="24"/>
+        </w:rPr>
+        <w:t>seeders</w:t>
+      </w:r>
+      <w:r>
+        <w:rPr>
+          <w:rFonts w:ascii="Times New Roman" w:hAnsi="Times New Roman" w:cs="Times New Roman"/>
+          <w:sz w:val="24"/>
+        </w:rPr>
+        <w:t>.</w:t>
+      </w:r>
+    </w:p>
+    <w:p>
+      <w:pPr>
+        <w:pStyle w:val="Heading1"/>
+        <w:rPr>
+          <w:rFonts w:ascii="Times New Roman" w:hAnsi="Times New Roman" w:cs="Times New Roman"/>
+          <w:sz w:val="30"/>
+        </w:rPr>
+      </w:pPr>
+      <w:r>
+        <w:rPr>
+          <w:rFonts w:ascii="Segoe UI Emoji" w:hAnsi="Segoe UI Emoji" w:cs="Segoe UI Emoji"/>
+          <w:sz w:val="30"/>
+        </w:rPr>
+        <w:lastRenderedPageBreak/>
+        <w:t>✅</w:t>
+      </w:r>
+      <w:r>
+        <w:rPr>
+          <w:rFonts w:ascii="Times New Roman" w:hAnsi="Times New Roman" w:cs="Times New Roman"/>
+          <w:sz w:val="30"/>
+        </w:rPr>
+        <w:t xml:space="preserve"> Phase 4: Admin Panel (Backend)</w:t>
+      </w:r>
+    </w:p>
+    <w:p>
+      <w:pPr>
+        <w:rPr>
+          <w:rFonts w:ascii="Times New Roman" w:hAnsi="Times New Roman" w:cs="Times New Roman"/>
+          <w:sz w:val="24"/>
+        </w:rPr>
+      </w:pPr>
+      <w:r>
+        <w:rPr>
+          <w:rFonts w:ascii="Times New Roman" w:hAnsi="Times New Roman" w:cs="Times New Roman"/>
+          <w:sz w:val="24"/>
+        </w:rPr>
+        <w:t>🧱 Routes:</w:t>
+      </w:r>
+    </w:p>
+    <w:p>
+      <w:pPr>
+        <w:rPr>
+          <w:rFonts w:ascii="Times New Roman" w:hAnsi="Times New Roman" w:cs="Times New Roman"/>
+          <w:sz w:val="24"/>
+        </w:rPr>
+      </w:pPr>
+      <w:r>
+        <w:rPr>
+          <w:rFonts w:ascii="Times New Roman" w:hAnsi="Times New Roman" w:cs="Times New Roman"/>
+          <w:sz w:val="24"/>
+        </w:rPr>
+        <w:t>- Route::prefix('admin')-&gt;middleware(['auth', 'is_admin'])-&gt;group(...)</w:t>
+      </w:r>
+    </w:p>
+    <w:p>
+      <w:pPr>
+        <w:rPr>
+          <w:rFonts w:ascii="Times New Roman" w:hAnsi="Times New Roman" w:cs="Times New Roman"/>
+          <w:sz w:val="24"/>
+        </w:rPr>
+      </w:pPr>
+    </w:p>
+    <w:p>
+      <w:pPr>
+        <w:rPr>
+          <w:rFonts w:ascii="Times New Roman" w:hAnsi="Times New Roman" w:cs="Times New Roman"/>
+          <w:sz w:val="24"/>
+        </w:rPr>
+      </w:pPr>
+      <w:r>
+        <w:rPr>
+          <w:rFonts w:ascii="Times New Roman" w:hAnsi="Times New Roman" w:cs="Times New Roman"/>
+          <w:sz w:val="24"/>
+        </w:rPr>
+        <w:t>🧱 Controllers:</w:t>
+      </w:r>
+    </w:p>
+    <w:p>
+      <w:pPr>
+        <w:rPr>
+          <w:rFonts w:ascii="Times New Roman" w:hAnsi="Times New Roman" w:cs="Times New Roman"/>
+          <w:sz w:val="24"/>
+        </w:rPr>
+      </w:pPr>
+      <w:r>
+        <w:rPr>
+          <w:rFonts w:ascii="Times New Roman" w:hAnsi="Times New Roman" w:cs="Times New Roman"/>
+          <w:sz w:val="24"/>
+        </w:rPr>
+        <w:t>- CategoryController, ProductController, OrderController</w:t>
+      </w:r>
       <w:bookmarkStart w:id="0" w:name="_GoBack"/>
       <w:bookmarkEnd w:id="0"/>
     </w:p>
@@ -754,169 +912,12 @@
           <w:rFonts w:ascii="Times New Roman" w:hAnsi="Times New Roman" w:cs="Times New Roman"/>
           <w:sz w:val="24"/>
         </w:rPr>
-        <w:t>Run and test all migrations.</w:t>
-      </w:r>
-    </w:p>
-    <w:p>
-      <w:pPr>
-        <w:rPr>
-          <w:rFonts w:ascii="Times New Roman" w:hAnsi="Times New Roman" w:cs="Times New Roman"/>
-          <w:sz w:val="24"/>
-        </w:rPr>
-      </w:pPr>
-      <w:r>
-        <w:rPr>
-          <w:rFonts w:ascii="Times New Roman" w:hAnsi="Times New Roman" w:cs="Times New Roman"/>
-          <w:sz w:val="24"/>
-        </w:rPr>
-        <w:t>Seeders: create fake data</w:t>
-      </w:r>
-      <w:r>
-        <w:rPr>
-          <w:rFonts w:ascii="Times New Roman" w:hAnsi="Times New Roman" w:cs="Times New Roman"/>
-          <w:sz w:val="24"/>
-        </w:rPr>
-        <w:t xml:space="preserve"> with</w:t>
-      </w:r>
-      <w:r>
-        <w:rPr>
-          <w:rFonts w:ascii="Times New Roman" w:hAnsi="Times New Roman" w:cs="Times New Roman"/>
-          <w:sz w:val="24"/>
-        </w:rPr>
-        <w:t xml:space="preserve"> </w:t>
-      </w:r>
-      <w:r>
-        <w:rPr>
-          <w:rFonts w:ascii="Times New Roman" w:hAnsi="Times New Roman" w:cs="Times New Roman"/>
-          <w:sz w:val="24"/>
-        </w:rPr>
-        <w:t>seeders</w:t>
-      </w:r>
-      <w:r>
-        <w:rPr>
-          <w:rFonts w:ascii="Times New Roman" w:hAnsi="Times New Roman" w:cs="Times New Roman"/>
-          <w:sz w:val="24"/>
-        </w:rPr>
-        <w:t>.</w:t>
-      </w:r>
-    </w:p>
-    <w:p>
-      <w:pPr>
-        <w:pStyle w:val="Heading1"/>
-        <w:rPr>
-          <w:rFonts w:ascii="Times New Roman" w:hAnsi="Times New Roman" w:cs="Times New Roman"/>
-          <w:sz w:val="30"/>
-        </w:rPr>
-      </w:pPr>
-      <w:r>
-        <w:rPr>
-          <w:rFonts w:ascii="Segoe UI Emoji" w:hAnsi="Segoe UI Emoji" w:cs="Segoe UI Emoji"/>
-          <w:sz w:val="30"/>
-        </w:rPr>
-        <w:lastRenderedPageBreak/>
-        <w:t>✅</w:t>
-      </w:r>
-      <w:r>
-        <w:rPr>
-          <w:rFonts w:ascii="Times New Roman" w:hAnsi="Times New Roman" w:cs="Times New Roman"/>
-          <w:sz w:val="30"/>
-        </w:rPr>
-        <w:t xml:space="preserve"> Phase 4: Admin Panel (Backend)</w:t>
-      </w:r>
-    </w:p>
-    <w:p>
-      <w:pPr>
-        <w:rPr>
-          <w:rFonts w:ascii="Times New Roman" w:hAnsi="Times New Roman" w:cs="Times New Roman"/>
-          <w:sz w:val="24"/>
-        </w:rPr>
-      </w:pPr>
-      <w:r>
-        <w:rPr>
-          <w:rFonts w:ascii="Times New Roman" w:hAnsi="Times New Roman" w:cs="Times New Roman"/>
-          <w:sz w:val="24"/>
-        </w:rPr>
-        <w:t>🧱 Routes:</w:t>
-      </w:r>
-    </w:p>
-    <w:p>
-      <w:pPr>
-        <w:rPr>
-          <w:rFonts w:ascii="Times New Roman" w:hAnsi="Times New Roman" w:cs="Times New Roman"/>
-          <w:sz w:val="24"/>
-        </w:rPr>
-      </w:pPr>
-      <w:r>
-        <w:rPr>
-          <w:rFonts w:ascii="Times New Roman" w:hAnsi="Times New Roman" w:cs="Times New Roman"/>
-          <w:sz w:val="24"/>
-        </w:rPr>
-        <w:t>- Route::prefix('admin')-&gt;middleware(['auth', 'is_admin'])-&gt;group(...)</w:t>
-      </w:r>
-    </w:p>
-    <w:p>
-      <w:pPr>
-        <w:rPr>
-          <w:rFonts w:ascii="Times New Roman" w:hAnsi="Times New Roman" w:cs="Times New Roman"/>
-          <w:sz w:val="24"/>
-        </w:rPr>
-      </w:pPr>
-    </w:p>
-    <w:p>
-      <w:pPr>
-        <w:rPr>
-          <w:rFonts w:ascii="Times New Roman" w:hAnsi="Times New Roman" w:cs="Times New Roman"/>
-          <w:sz w:val="24"/>
-        </w:rPr>
-      </w:pPr>
-      <w:r>
-        <w:rPr>
-          <w:rFonts w:ascii="Times New Roman" w:hAnsi="Times New Roman" w:cs="Times New Roman"/>
-          <w:sz w:val="24"/>
-        </w:rPr>
-        <w:t>🧱 Controllers:</w:t>
-      </w:r>
-    </w:p>
-    <w:p>
-      <w:pPr>
-        <w:rPr>
-          <w:rFonts w:ascii="Times New Roman" w:hAnsi="Times New Roman" w:cs="Times New Roman"/>
-          <w:sz w:val="24"/>
-        </w:rPr>
-      </w:pPr>
-      <w:r>
-        <w:rPr>
-          <w:rFonts w:ascii="Times New Roman" w:hAnsi="Times New Roman" w:cs="Times New Roman"/>
-          <w:sz w:val="24"/>
-        </w:rPr>
-        <w:t>- CategoryController, ProductController, OrderController</w:t>
-      </w:r>
-    </w:p>
-    <w:p>
-      <w:pPr>
-        <w:rPr>
-          <w:rFonts w:ascii="Times New Roman" w:hAnsi="Times New Roman" w:cs="Times New Roman"/>
-          <w:sz w:val="24"/>
-        </w:rPr>
-      </w:pPr>
-    </w:p>
-    <w:p>
-      <w:pPr>
-        <w:rPr>
-          <w:rFonts w:ascii="Times New Roman" w:hAnsi="Times New Roman" w:cs="Times New Roman"/>
-          <w:sz w:val="24"/>
-        </w:rPr>
-      </w:pPr>
-      <w:r>
-        <w:rPr>
-          <w:rFonts w:ascii="Times New Roman" w:hAnsi="Times New Roman" w:cs="Times New Roman"/>
-          <w:sz w:val="24"/>
-        </w:rPr>
         <w:t>🧱 Features:</w:t>
       </w:r>
     </w:p>
     <w:p>
       <w:pPr>
+        <w:shd w:val="clear" w:color="auto" w:fill="C6D9F1" w:themeFill="text2" w:themeFillTint="33"/>
         <w:rPr>
           <w:rFonts w:ascii="Times New Roman" w:hAnsi="Times New Roman" w:cs="Times New Roman"/>
           <w:sz w:val="24"/>
@@ -932,6 +933,7 @@
     </w:p>
     <w:p>
       <w:pPr>
+        <w:shd w:val="clear" w:color="auto" w:fill="C6D9F1" w:themeFill="text2" w:themeFillTint="33"/>
         <w:rPr>
           <w:rFonts w:ascii="Times New Roman" w:hAnsi="Times New Roman" w:cs="Times New Roman"/>
           <w:sz w:val="24"/>
@@ -13790,7 +13792,7 @@
 </file>
 
 <file path=customXml/itemProps1.xml><?xml version="1.0" encoding="utf-8"?>
-<ds:datastoreItem xmlns:ds="http://schemas.openxmlformats.org/officeDocument/2006/customXml" ds:itemID="{92CDE87C-9EDE-49B1-9CFC-4041B752A4F9}">
+<ds:datastoreItem xmlns:ds="http://schemas.openxmlformats.org/officeDocument/2006/customXml" ds:itemID="{F7564717-4B7D-4265-BE0A-1F801181A3EC}">
   <ds:schemaRefs>
     <ds:schemaRef ds:uri="http://schemas.openxmlformats.org/officeDocument/2006/bibliography"/>
   </ds:schemaRefs>

</xml_diff>

<commit_message>
product filert , soft delete , restore added
</commit_message>
<xml_diff>
--- a/HobbyShopBD_ProjectPlan.docx
+++ b/HobbyShopBD_ProjectPlan.docx
@@ -705,6 +705,7 @@
     </w:p>
     <w:p>
       <w:pPr>
+        <w:shd w:val="clear" w:color="auto" w:fill="C6D9F1" w:themeFill="text2" w:themeFillTint="33"/>
         <w:rPr>
           <w:rFonts w:ascii="Times New Roman" w:hAnsi="Times New Roman" w:cs="Times New Roman"/>
           <w:sz w:val="24"/>
@@ -716,9 +717,1080 @@
           <w:sz w:val="24"/>
         </w:rPr>
         <w:t>- orders, order_items</w:t>
+      </w:r>
+    </w:p>
+    <w:p>
+      <w:pPr>
+        <w:rPr>
+          <w:rFonts w:ascii="Times New Roman" w:hAnsi="Times New Roman" w:cs="Times New Roman"/>
+          <w:sz w:val="24"/>
+        </w:rPr>
+      </w:pPr>
+      <w:r>
+        <w:rPr>
+          <w:rFonts w:ascii="Times New Roman" w:hAnsi="Times New Roman" w:cs="Times New Roman"/>
+          <w:sz w:val="24"/>
+        </w:rPr>
+        <w:t>- reviews</w:t>
+      </w:r>
+    </w:p>
+    <w:p>
+      <w:pPr>
+        <w:rPr>
+          <w:rFonts w:ascii="Times New Roman" w:hAnsi="Times New Roman" w:cs="Times New Roman"/>
+          <w:sz w:val="24"/>
+        </w:rPr>
+      </w:pPr>
+    </w:p>
+    <w:p>
+      <w:pPr>
+        <w:rPr>
+          <w:rFonts w:ascii="Times New Roman" w:hAnsi="Times New Roman" w:cs="Times New Roman"/>
+          <w:sz w:val="24"/>
+        </w:rPr>
+      </w:pPr>
+      <w:r>
+        <w:rPr>
+          <w:rFonts w:ascii="Times New Roman" w:hAnsi="Times New Roman" w:cs="Times New Roman"/>
+          <w:sz w:val="24"/>
+        </w:rPr>
+        <w:t>Run and test all migrations.</w:t>
+      </w:r>
+    </w:p>
+    <w:p>
+      <w:pPr>
+        <w:rPr>
+          <w:rFonts w:ascii="Times New Roman" w:hAnsi="Times New Roman" w:cs="Times New Roman"/>
+          <w:sz w:val="24"/>
+        </w:rPr>
+      </w:pPr>
+      <w:r>
+        <w:rPr>
+          <w:rFonts w:ascii="Times New Roman" w:hAnsi="Times New Roman" w:cs="Times New Roman"/>
+          <w:sz w:val="24"/>
+        </w:rPr>
+        <w:t>Seeders: create fake data</w:t>
+      </w:r>
+      <w:r>
+        <w:rPr>
+          <w:rFonts w:ascii="Times New Roman" w:hAnsi="Times New Roman" w:cs="Times New Roman"/>
+          <w:sz w:val="24"/>
+        </w:rPr>
+        <w:t xml:space="preserve"> with</w:t>
+      </w:r>
+      <w:r>
+        <w:rPr>
+          <w:rFonts w:ascii="Times New Roman" w:hAnsi="Times New Roman" w:cs="Times New Roman"/>
+          <w:sz w:val="24"/>
+        </w:rPr>
+        <w:t xml:space="preserve"> </w:t>
+      </w:r>
+      <w:r>
+        <w:rPr>
+          <w:rFonts w:ascii="Times New Roman" w:hAnsi="Times New Roman" w:cs="Times New Roman"/>
+          <w:sz w:val="24"/>
+        </w:rPr>
+        <w:t>seeders</w:t>
+      </w:r>
+      <w:r>
+        <w:rPr>
+          <w:rFonts w:ascii="Times New Roman" w:hAnsi="Times New Roman" w:cs="Times New Roman"/>
+          <w:sz w:val="24"/>
+        </w:rPr>
+        <w:t>.</w:t>
+      </w:r>
+    </w:p>
+    <w:p>
+      <w:pPr>
+        <w:pStyle w:val="Heading1"/>
+        <w:rPr>
+          <w:rFonts w:ascii="Times New Roman" w:hAnsi="Times New Roman" w:cs="Times New Roman"/>
+          <w:sz w:val="30"/>
+        </w:rPr>
+      </w:pPr>
+      <w:r>
+        <w:rPr>
+          <w:rFonts w:ascii="Segoe UI Emoji" w:hAnsi="Segoe UI Emoji" w:cs="Segoe UI Emoji"/>
+          <w:sz w:val="30"/>
+        </w:rPr>
+        <w:lastRenderedPageBreak/>
+        <w:t>✅</w:t>
+      </w:r>
+      <w:r>
+        <w:rPr>
+          <w:rFonts w:ascii="Times New Roman" w:hAnsi="Times New Roman" w:cs="Times New Roman"/>
+          <w:sz w:val="30"/>
+        </w:rPr>
+        <w:t xml:space="preserve"> Phase 4: Admin Panel (Backend)</w:t>
+      </w:r>
+    </w:p>
+    <w:p>
+      <w:pPr>
+        <w:rPr>
+          <w:rFonts w:ascii="Times New Roman" w:hAnsi="Times New Roman" w:cs="Times New Roman"/>
+          <w:sz w:val="24"/>
+        </w:rPr>
+      </w:pPr>
+      <w:r>
+        <w:rPr>
+          <w:rFonts w:ascii="Times New Roman" w:hAnsi="Times New Roman" w:cs="Times New Roman"/>
+          <w:sz w:val="24"/>
+        </w:rPr>
+        <w:t>🧱 Routes:</w:t>
+      </w:r>
+    </w:p>
+    <w:p>
+      <w:pPr>
+        <w:rPr>
+          <w:rFonts w:ascii="Times New Roman" w:hAnsi="Times New Roman" w:cs="Times New Roman"/>
+          <w:sz w:val="24"/>
+        </w:rPr>
+      </w:pPr>
+      <w:r>
+        <w:rPr>
+          <w:rFonts w:ascii="Times New Roman" w:hAnsi="Times New Roman" w:cs="Times New Roman"/>
+          <w:sz w:val="24"/>
+        </w:rPr>
+        <w:t>- Route::prefix('admin')-&gt;middleware(['auth', 'is_admin'])-&gt;group(...)</w:t>
+      </w:r>
+    </w:p>
+    <w:p>
+      <w:pPr>
+        <w:rPr>
+          <w:rFonts w:ascii="Times New Roman" w:hAnsi="Times New Roman" w:cs="Times New Roman"/>
+          <w:sz w:val="24"/>
+        </w:rPr>
+      </w:pPr>
+    </w:p>
+    <w:p>
+      <w:pPr>
+        <w:rPr>
+          <w:rFonts w:ascii="Times New Roman" w:hAnsi="Times New Roman" w:cs="Times New Roman"/>
+          <w:sz w:val="24"/>
+        </w:rPr>
+      </w:pPr>
+      <w:r>
+        <w:rPr>
+          <w:rFonts w:ascii="Times New Roman" w:hAnsi="Times New Roman" w:cs="Times New Roman"/>
+          <w:sz w:val="24"/>
+        </w:rPr>
+        <w:t>🧱 Controllers:</w:t>
+      </w:r>
+    </w:p>
+    <w:p>
+      <w:pPr>
+        <w:rPr>
+          <w:rFonts w:ascii="Times New Roman" w:hAnsi="Times New Roman" w:cs="Times New Roman"/>
+          <w:sz w:val="24"/>
+        </w:rPr>
+      </w:pPr>
+      <w:r>
+        <w:rPr>
+          <w:rFonts w:ascii="Times New Roman" w:hAnsi="Times New Roman" w:cs="Times New Roman"/>
+          <w:sz w:val="24"/>
+        </w:rPr>
+        <w:t>- CategoryController, ProductController, OrderController</w:t>
+      </w:r>
+    </w:p>
+    <w:p>
+      <w:pPr>
+        <w:rPr>
+          <w:rFonts w:ascii="Times New Roman" w:hAnsi="Times New Roman" w:cs="Times New Roman"/>
+          <w:sz w:val="24"/>
+        </w:rPr>
+      </w:pPr>
+    </w:p>
+    <w:p>
+      <w:pPr>
+        <w:rPr>
+          <w:rFonts w:ascii="Times New Roman" w:hAnsi="Times New Roman" w:cs="Times New Roman"/>
+          <w:sz w:val="24"/>
+        </w:rPr>
+      </w:pPr>
+      <w:r>
+        <w:rPr>
+          <w:rFonts w:ascii="Times New Roman" w:hAnsi="Times New Roman" w:cs="Times New Roman"/>
+          <w:sz w:val="24"/>
+        </w:rPr>
+        <w:t>🧱 Features:</w:t>
+      </w:r>
+    </w:p>
+    <w:p>
+      <w:pPr>
+        <w:shd w:val="clear" w:color="auto" w:fill="C6D9F1" w:themeFill="text2" w:themeFillTint="33"/>
+        <w:rPr>
+          <w:rFonts w:ascii="Times New Roman" w:hAnsi="Times New Roman" w:cs="Times New Roman"/>
+          <w:sz w:val="24"/>
+        </w:rPr>
+      </w:pPr>
+      <w:r>
+        <w:rPr>
+          <w:rFonts w:ascii="Times New Roman" w:hAnsi="Times New Roman" w:cs="Times New Roman"/>
+          <w:sz w:val="24"/>
+        </w:rPr>
+        <w:t>- Category CRUD</w:t>
+      </w:r>
+    </w:p>
+    <w:p>
+      <w:pPr>
+        <w:shd w:val="clear" w:color="auto" w:fill="C6D9F1" w:themeFill="text2" w:themeFillTint="33"/>
+        <w:rPr>
+          <w:rFonts w:ascii="Times New Roman" w:hAnsi="Times New Roman" w:cs="Times New Roman"/>
+          <w:sz w:val="24"/>
+        </w:rPr>
+      </w:pPr>
+      <w:r>
+        <w:rPr>
+          <w:rFonts w:ascii="Times New Roman" w:hAnsi="Times New Roman" w:cs="Times New Roman"/>
+          <w:sz w:val="24"/>
+        </w:rPr>
+        <w:t>- Product CRUD (with image upload)</w:t>
+      </w:r>
+    </w:p>
+    <w:p>
+      <w:pPr>
+        <w:shd w:val="clear" w:color="auto" w:fill="C6D9F1" w:themeFill="text2" w:themeFillTint="33"/>
+        <w:rPr>
+          <w:rFonts w:ascii="Times New Roman" w:hAnsi="Times New Roman" w:cs="Times New Roman"/>
+          <w:sz w:val="24"/>
+        </w:rPr>
+      </w:pPr>
+      <w:r>
+        <w:rPr>
+          <w:rFonts w:ascii="Times New Roman" w:hAnsi="Times New Roman" w:cs="Times New Roman"/>
+          <w:sz w:val="24"/>
+        </w:rPr>
+        <w:t>- View orders, update status (Pending, Processing, Shipped, Completed)</w:t>
+      </w:r>
+    </w:p>
+    <w:p>
+      <w:pPr>
+        <w:rPr>
+          <w:rFonts w:ascii="Times New Roman" w:hAnsi="Times New Roman" w:cs="Times New Roman"/>
+          <w:sz w:val="24"/>
+        </w:rPr>
+      </w:pPr>
+      <w:r>
+        <w:rPr>
+          <w:rFonts w:ascii="Times New Roman" w:hAnsi="Times New Roman" w:cs="Times New Roman"/>
+          <w:sz w:val="24"/>
+        </w:rPr>
+        <w:t>- View customers and reviews</w:t>
+      </w:r>
+    </w:p>
+    <w:p>
+      <w:pPr>
+        <w:pStyle w:val="Heading1"/>
+        <w:rPr>
+          <w:rFonts w:ascii="Times New Roman" w:hAnsi="Times New Roman" w:cs="Times New Roman"/>
+          <w:sz w:val="30"/>
+        </w:rPr>
+      </w:pPr>
+      <w:r>
+        <w:rPr>
+          <w:rFonts w:ascii="Segoe UI Emoji" w:hAnsi="Segoe UI Emoji" w:cs="Segoe UI Emoji"/>
+          <w:sz w:val="30"/>
+        </w:rPr>
+        <w:t>✅</w:t>
+      </w:r>
+      <w:r>
+        <w:rPr>
+          <w:rFonts w:ascii="Times New Roman" w:hAnsi="Times New Roman" w:cs="Times New Roman"/>
+          <w:sz w:val="30"/>
+        </w:rPr>
+        <w:t xml:space="preserve"> Phase 5: Dynamic Frontend</w:t>
+      </w:r>
+    </w:p>
+    <w:p>
+      <w:pPr>
+        <w:rPr>
+          <w:rFonts w:ascii="Times New Roman" w:hAnsi="Times New Roman" w:cs="Times New Roman"/>
+          <w:sz w:val="24"/>
+        </w:rPr>
+      </w:pPr>
+      <w:r>
+        <w:rPr>
+          <w:rFonts w:ascii="Times New Roman" w:hAnsi="Times New Roman" w:cs="Times New Roman"/>
+          <w:sz w:val="24"/>
+        </w:rPr>
+        <w:t>🧱 Integrate your static template:</w:t>
+      </w:r>
+    </w:p>
+    <w:p>
+      <w:pPr>
+        <w:shd w:val="clear" w:color="auto" w:fill="C6D9F1" w:themeFill="text2" w:themeFillTint="33"/>
+        <w:rPr>
+          <w:rFonts w:ascii="Times New Roman" w:hAnsi="Times New Roman" w:cs="Times New Roman"/>
+          <w:sz w:val="24"/>
+        </w:rPr>
+      </w:pPr>
+      <w:r>
+        <w:rPr>
+          <w:rFonts w:ascii="Times New Roman" w:hAnsi="Times New Roman" w:cs="Times New Roman"/>
+          <w:sz w:val="24"/>
+        </w:rPr>
+        <w:t>- Move assets (CSS/JS/images) to /public</w:t>
+      </w:r>
+    </w:p>
+    <w:p>
+      <w:pPr>
+        <w:shd w:val="clear" w:color="auto" w:fill="C6D9F1" w:themeFill="text2" w:themeFillTint="33"/>
+        <w:rPr>
+          <w:rFonts w:ascii="Times New Roman" w:hAnsi="Times New Roman" w:cs="Times New Roman"/>
+          <w:sz w:val="24"/>
+        </w:rPr>
+      </w:pPr>
+      <w:r>
+        <w:rPr>
+          <w:rFonts w:ascii="Times New Roman" w:hAnsi="Times New Roman" w:cs="Times New Roman"/>
+          <w:sz w:val="24"/>
+        </w:rPr>
+        <w:t>- Convert template to Blade</w:t>
+      </w:r>
+    </w:p>
+    <w:p>
+      <w:pPr>
+        <w:rPr>
+          <w:rFonts w:ascii="Times New Roman" w:hAnsi="Times New Roman" w:cs="Times New Roman"/>
+          <w:sz w:val="24"/>
+        </w:rPr>
+      </w:pPr>
+    </w:p>
+    <w:p>
+      <w:pPr>
+        <w:rPr>
+          <w:rFonts w:ascii="Times New Roman" w:hAnsi="Times New Roman" w:cs="Times New Roman"/>
+          <w:sz w:val="24"/>
+        </w:rPr>
+      </w:pPr>
+      <w:r>
+        <w:rPr>
+          <w:rFonts w:ascii="Times New Roman" w:hAnsi="Times New Roman" w:cs="Times New Roman"/>
+          <w:sz w:val="24"/>
+        </w:rPr>
+        <w:t>🧱 Pages:</w:t>
+      </w:r>
+    </w:p>
+    <w:p>
+      <w:pPr>
+        <w:shd w:val="clear" w:color="auto" w:fill="C6D9F1" w:themeFill="text2" w:themeFillTint="33"/>
+        <w:rPr>
+          <w:rFonts w:ascii="Times New Roman" w:hAnsi="Times New Roman" w:cs="Times New Roman"/>
+          <w:sz w:val="24"/>
+        </w:rPr>
+      </w:pPr>
+      <w:r>
+        <w:rPr>
+          <w:rFonts w:ascii="Times New Roman" w:hAnsi="Times New Roman" w:cs="Times New Roman"/>
+          <w:sz w:val="24"/>
+        </w:rPr>
+        <w:t>- Home page (featured products)</w:t>
+      </w:r>
+    </w:p>
+    <w:p>
+      <w:pPr>
+        <w:shd w:val="clear" w:color="auto" w:fill="C6D9F1" w:themeFill="text2" w:themeFillTint="33"/>
+        <w:rPr>
+          <w:rFonts w:ascii="Times New Roman" w:hAnsi="Times New Roman" w:cs="Times New Roman"/>
+          <w:sz w:val="24"/>
+        </w:rPr>
+      </w:pPr>
+      <w:r>
+        <w:rPr>
+          <w:rFonts w:ascii="Times New Roman" w:hAnsi="Times New Roman" w:cs="Times New Roman"/>
+          <w:sz w:val="24"/>
+        </w:rPr>
+        <w:t>- Product listing by category</w:t>
+      </w:r>
+    </w:p>
+    <w:p>
+      <w:pPr>
+        <w:shd w:val="clear" w:color="auto" w:fill="C6D9F1" w:themeFill="text2" w:themeFillTint="33"/>
+        <w:rPr>
+          <w:rFonts w:ascii="Times New Roman" w:hAnsi="Times New Roman" w:cs="Times New Roman"/>
+          <w:sz w:val="24"/>
+        </w:rPr>
+      </w:pPr>
+      <w:r>
+        <w:rPr>
+          <w:rFonts w:ascii="Times New Roman" w:hAnsi="Times New Roman" w:cs="Times New Roman"/>
+          <w:sz w:val="24"/>
+        </w:rPr>
+        <w:t>- Product details</w:t>
+      </w:r>
+    </w:p>
+    <w:p>
+      <w:pPr>
+        <w:shd w:val="clear" w:color="auto" w:fill="C6D9F1" w:themeFill="text2" w:themeFillTint="33"/>
+        <w:rPr>
+          <w:rFonts w:ascii="Times New Roman" w:hAnsi="Times New Roman" w:cs="Times New Roman"/>
+          <w:sz w:val="24"/>
+        </w:rPr>
+      </w:pPr>
+      <w:r>
+        <w:rPr>
+          <w:rFonts w:ascii="Times New Roman" w:hAnsi="Times New Roman" w:cs="Times New Roman"/>
+          <w:sz w:val="24"/>
+        </w:rPr>
+        <w:t>- Cart, Checkout</w:t>
+      </w:r>
+    </w:p>
+    <w:p>
+      <w:pPr>
+        <w:rPr>
+          <w:rFonts w:ascii="Times New Roman" w:hAnsi="Times New Roman" w:cs="Times New Roman"/>
+          <w:sz w:val="24"/>
+        </w:rPr>
+      </w:pPr>
+      <w:r>
+        <w:rPr>
+          <w:rFonts w:ascii="Times New Roman" w:hAnsi="Times New Roman" w:cs="Times New Roman"/>
+          <w:sz w:val="24"/>
+        </w:rPr>
+        <w:t>- Register/Login</w:t>
+      </w:r>
+    </w:p>
+    <w:p>
+      <w:pPr>
+        <w:shd w:val="clear" w:color="auto" w:fill="C6D9F1" w:themeFill="text2" w:themeFillTint="33"/>
+        <w:rPr>
+          <w:rFonts w:ascii="Times New Roman" w:hAnsi="Times New Roman" w:cs="Times New Roman"/>
+          <w:sz w:val="24"/>
+        </w:rPr>
+      </w:pPr>
+      <w:r>
+        <w:rPr>
+          <w:rFonts w:ascii="Times New Roman" w:hAnsi="Times New Roman" w:cs="Times New Roman"/>
+          <w:sz w:val="24"/>
+        </w:rPr>
+        <w:t>- Order success page</w:t>
+      </w:r>
+    </w:p>
+    <w:p>
+      <w:pPr>
+        <w:pStyle w:val="Heading1"/>
+        <w:rPr>
+          <w:rFonts w:ascii="Times New Roman" w:hAnsi="Times New Roman" w:cs="Times New Roman"/>
+          <w:sz w:val="30"/>
+        </w:rPr>
+      </w:pPr>
+      <w:r>
+        <w:rPr>
+          <w:rFonts w:ascii="Segoe UI Emoji" w:hAnsi="Segoe UI Emoji" w:cs="Segoe UI Emoji"/>
+          <w:sz w:val="30"/>
+        </w:rPr>
+        <w:lastRenderedPageBreak/>
+        <w:t>✅</w:t>
+      </w:r>
+      <w:r>
+        <w:rPr>
+          <w:rFonts w:ascii="Times New Roman" w:hAnsi="Times New Roman" w:cs="Times New Roman"/>
+          <w:sz w:val="30"/>
+        </w:rPr>
+        <w:t xml:space="preserve"> Phase 6: Cart &amp; Checkout</w:t>
+      </w:r>
+    </w:p>
+    <w:p>
+      <w:pPr>
+        <w:rPr>
+          <w:rFonts w:ascii="Times New Roman" w:hAnsi="Times New Roman" w:cs="Times New Roman"/>
+          <w:sz w:val="24"/>
+        </w:rPr>
+      </w:pPr>
+      <w:r>
+        <w:rPr>
+          <w:rFonts w:ascii="Times New Roman" w:hAnsi="Times New Roman" w:cs="Times New Roman"/>
+          <w:sz w:val="24"/>
+        </w:rPr>
+        <w:t>🧱 Cart Logic:</w:t>
+      </w:r>
+    </w:p>
+    <w:p>
+      <w:pPr>
+        <w:shd w:val="clear" w:color="auto" w:fill="C6D9F1" w:themeFill="text2" w:themeFillTint="33"/>
+        <w:rPr>
+          <w:rFonts w:ascii="Times New Roman" w:hAnsi="Times New Roman" w:cs="Times New Roman"/>
+          <w:sz w:val="24"/>
+        </w:rPr>
+      </w:pPr>
+      <w:r>
+        <w:rPr>
+          <w:rFonts w:ascii="Times New Roman" w:hAnsi="Times New Roman" w:cs="Times New Roman"/>
+          <w:sz w:val="24"/>
+        </w:rPr>
+        <w:t>- Add to cart (session-based)</w:t>
+      </w:r>
+    </w:p>
+    <w:p>
+      <w:pPr>
+        <w:shd w:val="clear" w:color="auto" w:fill="FFFFFF" w:themeFill="background1"/>
+        <w:rPr>
+          <w:rFonts w:ascii="Times New Roman" w:hAnsi="Times New Roman" w:cs="Times New Roman"/>
+          <w:sz w:val="24"/>
+        </w:rPr>
+      </w:pPr>
+      <w:r>
+        <w:rPr>
+          <w:rFonts w:ascii="Times New Roman" w:hAnsi="Times New Roman" w:cs="Times New Roman"/>
+          <w:sz w:val="24"/>
+        </w:rPr>
+        <w:t>- View, update, delete from cart</w:t>
+      </w:r>
+      <w:r>
+        <w:rPr>
+          <w:rFonts w:ascii="Times New Roman" w:hAnsi="Times New Roman" w:cs="Times New Roman"/>
+          <w:sz w:val="24"/>
+        </w:rPr>
+        <w:br/>
+      </w:r>
+    </w:p>
+    <w:p>
+      <w:pPr>
+        <w:shd w:val="clear" w:color="auto" w:fill="FFFFFF" w:themeFill="background1"/>
+        <w:rPr>
+          <w:rFonts w:ascii="Times New Roman" w:hAnsi="Times New Roman" w:cs="Times New Roman"/>
+          <w:sz w:val="24"/>
+        </w:rPr>
+      </w:pPr>
+    </w:p>
+    <w:p>
+      <w:pPr>
+        <w:rPr>
+          <w:rFonts w:ascii="Times New Roman" w:hAnsi="Times New Roman" w:cs="Times New Roman"/>
+          <w:sz w:val="24"/>
+        </w:rPr>
+      </w:pPr>
+      <w:r>
+        <w:rPr>
+          <w:rFonts w:ascii="Times New Roman" w:hAnsi="Times New Roman" w:cs="Times New Roman"/>
+          <w:sz w:val="24"/>
+        </w:rPr>
+        <w:t>🧱 Checkout:</w:t>
+      </w:r>
+    </w:p>
+    <w:p>
+      <w:pPr>
+        <w:shd w:val="clear" w:color="auto" w:fill="C6D9F1" w:themeFill="text2" w:themeFillTint="33"/>
+        <w:rPr>
+          <w:rFonts w:ascii="Times New Roman" w:hAnsi="Times New Roman" w:cs="Times New Roman"/>
+          <w:sz w:val="24"/>
+        </w:rPr>
+      </w:pPr>
+      <w:r>
+        <w:rPr>
+          <w:rFonts w:ascii="Times New Roman" w:hAnsi="Times New Roman" w:cs="Times New Roman"/>
+          <w:sz w:val="24"/>
+        </w:rPr>
+        <w:t>- Address form (inside/outside Dhaka)</w:t>
+      </w:r>
+    </w:p>
+    <w:p>
+      <w:pPr>
+        <w:shd w:val="clear" w:color="auto" w:fill="C6D9F1" w:themeFill="text2" w:themeFillTint="33"/>
+        <w:rPr>
+          <w:rFonts w:ascii="Times New Roman" w:hAnsi="Times New Roman" w:cs="Times New Roman"/>
+          <w:sz w:val="24"/>
+        </w:rPr>
+      </w:pPr>
+      <w:r>
+        <w:rPr>
+          <w:rFonts w:ascii="Times New Roman" w:hAnsi="Times New Roman" w:cs="Times New Roman"/>
+          <w:sz w:val="24"/>
+        </w:rPr>
+        <w:t>- Payment method selection (Cash on Delivery initially)</w:t>
+      </w:r>
+    </w:p>
+    <w:p>
+      <w:pPr>
+        <w:rPr>
+          <w:rFonts w:ascii="Times New Roman" w:hAnsi="Times New Roman" w:cs="Times New Roman"/>
+          <w:sz w:val="24"/>
+        </w:rPr>
+      </w:pPr>
+    </w:p>
+    <w:p>
+      <w:pPr>
+        <w:rPr>
+          <w:rFonts w:ascii="Times New Roman" w:hAnsi="Times New Roman" w:cs="Times New Roman"/>
+          <w:sz w:val="24"/>
+        </w:rPr>
+      </w:pPr>
+      <w:r>
+        <w:rPr>
+          <w:rFonts w:ascii="Times New Roman" w:hAnsi="Times New Roman" w:cs="Times New Roman"/>
+          <w:sz w:val="24"/>
+        </w:rPr>
+        <w:t>🧱 Order:</w:t>
+      </w:r>
+    </w:p>
+    <w:p>
+      <w:pPr>
+        <w:shd w:val="clear" w:color="auto" w:fill="C6D9F1" w:themeFill="text2" w:themeFillTint="33"/>
+        <w:rPr>
+          <w:rFonts w:ascii="Times New Roman" w:hAnsi="Times New Roman" w:cs="Times New Roman"/>
+          <w:sz w:val="24"/>
+        </w:rPr>
+      </w:pPr>
+      <w:r>
+        <w:rPr>
+          <w:rFonts w:ascii="Times New Roman" w:hAnsi="Times New Roman" w:cs="Times New Roman"/>
+          <w:sz w:val="24"/>
+        </w:rPr>
+        <w:t>- Store in orders &amp; order_items</w:t>
+      </w:r>
+    </w:p>
+    <w:p>
+      <w:pPr>
+        <w:shd w:val="clear" w:color="auto" w:fill="C6D9F1" w:themeFill="text2" w:themeFillTint="33"/>
+        <w:rPr>
+          <w:rFonts w:ascii="Times New Roman" w:hAnsi="Times New Roman" w:cs="Times New Roman"/>
+          <w:sz w:val="24"/>
+        </w:rPr>
+      </w:pPr>
+      <w:r>
+        <w:rPr>
+          <w:rFonts w:ascii="Times New Roman" w:hAnsi="Times New Roman" w:cs="Times New Roman"/>
+          <w:sz w:val="24"/>
+        </w:rPr>
+        <w:t>- Clear cart after order</w:t>
+      </w:r>
+    </w:p>
+    <w:p>
+      <w:pPr>
+        <w:shd w:val="clear" w:color="auto" w:fill="C6D9F1" w:themeFill="text2" w:themeFillTint="33"/>
+        <w:rPr>
+          <w:rFonts w:ascii="Times New Roman" w:hAnsi="Times New Roman" w:cs="Times New Roman"/>
+          <w:sz w:val="24"/>
+        </w:rPr>
+      </w:pPr>
+      <w:r>
+        <w:rPr>
+          <w:rFonts w:ascii="Times New Roman" w:hAnsi="Times New Roman" w:cs="Times New Roman"/>
+          <w:sz w:val="24"/>
+        </w:rPr>
+        <w:t>- Show invoice/success page</w:t>
+      </w:r>
+    </w:p>
+    <w:p>
+      <w:pPr>
+        <w:pStyle w:val="Heading1"/>
+        <w:rPr>
+          <w:rFonts w:ascii="Times New Roman" w:hAnsi="Times New Roman" w:cs="Times New Roman"/>
+          <w:sz w:val="30"/>
+        </w:rPr>
+      </w:pPr>
+      <w:r>
+        <w:rPr>
+          <w:rFonts w:ascii="Segoe UI Emoji" w:hAnsi="Segoe UI Emoji" w:cs="Segoe UI Emoji"/>
+          <w:sz w:val="30"/>
+        </w:rPr>
+        <w:t>✅</w:t>
+      </w:r>
+      <w:r>
+        <w:rPr>
+          <w:rFonts w:ascii="Times New Roman" w:hAnsi="Times New Roman" w:cs="Times New Roman"/>
+          <w:sz w:val="30"/>
+        </w:rPr>
+        <w:t xml:space="preserve"> Phase 7: </w:t>
+      </w:r>
+      <w:r>
+        <w:rPr>
+          <w:rFonts w:ascii="Times New Roman" w:hAnsi="Times New Roman" w:cs="Times New Roman"/>
+          <w:sz w:val="30"/>
+        </w:rPr>
+        <w:t>Integrate payment gateway</w:t>
+      </w:r>
+    </w:p>
+    <w:p>
+      <w:pPr>
+        <w:rPr>
+          <w:rFonts w:ascii="Times New Roman" w:hAnsi="Times New Roman" w:cs="Times New Roman"/>
+          <w:sz w:val="24"/>
+        </w:rPr>
+      </w:pPr>
+      <w:r>
+        <w:rPr>
+          <w:rFonts w:ascii="Times New Roman" w:hAnsi="Times New Roman" w:cs="Times New Roman"/>
+          <w:sz w:val="24"/>
+        </w:rPr>
+        <w:t>- Implement payment gateway (SSLCOMMERZ)</w:t>
+      </w:r>
+    </w:p>
+    <w:p>
+      <w:pPr>
+        <w:rPr>
+          <w:rFonts w:ascii="Times New Roman" w:hAnsi="Times New Roman" w:cs="Times New Roman"/>
+          <w:sz w:val="24"/>
+        </w:rPr>
+      </w:pPr>
+      <w:r>
+        <w:rPr>
+          <w:rFonts w:ascii="Times New Roman" w:hAnsi="Times New Roman" w:cs="Times New Roman"/>
+          <w:sz w:val="24"/>
+        </w:rPr>
+        <w:t>- Add coupon system</w:t>
+      </w:r>
+    </w:p>
+    <w:p>
+      <w:pPr>
+        <w:rPr>
+          <w:rFonts w:ascii="Times New Roman" w:hAnsi="Times New Roman" w:cs="Times New Roman"/>
+          <w:sz w:val="24"/>
+        </w:rPr>
+      </w:pPr>
+    </w:p>
+    <w:p>
+      <w:pPr>
+        <w:pStyle w:val="Heading1"/>
+        <w:rPr>
+          <w:rFonts w:ascii="Times New Roman" w:hAnsi="Times New Roman" w:cs="Times New Roman"/>
+          <w:sz w:val="30"/>
+        </w:rPr>
+      </w:pPr>
+      <w:r>
+        <w:rPr>
+          <w:rFonts w:ascii="Segoe UI Emoji" w:hAnsi="Segoe UI Emoji" w:cs="Segoe UI Emoji"/>
+          <w:sz w:val="30"/>
+        </w:rPr>
+        <w:t>✅</w:t>
+      </w:r>
+      <w:r>
+        <w:rPr>
+          <w:rFonts w:ascii="Times New Roman" w:hAnsi="Times New Roman" w:cs="Times New Roman"/>
+          <w:sz w:val="30"/>
+        </w:rPr>
+        <w:t xml:space="preserve"> Phase </w:t>
+      </w:r>
+      <w:r>
+        <w:rPr>
+          <w:rFonts w:ascii="Times New Roman" w:hAnsi="Times New Roman" w:cs="Times New Roman"/>
+          <w:sz w:val="30"/>
+        </w:rPr>
+        <w:t>8</w:t>
+      </w:r>
+      <w:r>
+        <w:rPr>
+          <w:rFonts w:ascii="Times New Roman" w:hAnsi="Times New Roman" w:cs="Times New Roman"/>
+          <w:sz w:val="30"/>
+        </w:rPr>
+        <w:t>: Review System &amp; Polishing</w:t>
+      </w:r>
+    </w:p>
+    <w:p>
+      <w:pPr>
+        <w:rPr>
+          <w:rFonts w:ascii="Times New Roman" w:hAnsi="Times New Roman" w:cs="Times New Roman"/>
+          <w:sz w:val="24"/>
+        </w:rPr>
+      </w:pPr>
+      <w:r>
+        <w:rPr>
+          <w:rFonts w:ascii="Times New Roman" w:hAnsi="Times New Roman" w:cs="Times New Roman"/>
+          <w:sz w:val="24"/>
+        </w:rPr>
+        <w:t>- Allow logged in users to post review on purchased products.</w:t>
+      </w:r>
+    </w:p>
+    <w:p>
+      <w:pPr>
+        <w:rPr>
+          <w:rFonts w:ascii="Times New Roman" w:hAnsi="Times New Roman" w:cs="Times New Roman"/>
+          <w:sz w:val="24"/>
+        </w:rPr>
+      </w:pPr>
+      <w:r>
+        <w:rPr>
+          <w:rFonts w:ascii="Times New Roman" w:hAnsi="Times New Roman" w:cs="Times New Roman"/>
+          <w:sz w:val="24"/>
+        </w:rPr>
+        <w:t>- Admin can approve/delete reviews.</w:t>
+      </w:r>
+    </w:p>
+    <w:p>
+      <w:pPr>
+        <w:rPr>
+          <w:rFonts w:ascii="Times New Roman" w:hAnsi="Times New Roman" w:cs="Times New Roman"/>
+          <w:sz w:val="24"/>
+        </w:rPr>
+      </w:pPr>
+      <w:r>
+        <w:rPr>
+          <w:rFonts w:ascii="Times New Roman" w:hAnsi="Times New Roman" w:cs="Times New Roman"/>
+          <w:sz w:val="24"/>
+        </w:rPr>
+        <w:t>- Add rating stars on product view.</w:t>
+      </w:r>
+    </w:p>
+    <w:p>
+      <w:pPr>
+        <w:rPr>
+          <w:rFonts w:ascii="Times New Roman" w:hAnsi="Times New Roman" w:cs="Times New Roman"/>
+          <w:sz w:val="24"/>
+        </w:rPr>
+      </w:pPr>
+    </w:p>
+    <w:p>
+      <w:pPr>
+        <w:rPr>
+          <w:rFonts w:ascii="Times New Roman" w:hAnsi="Times New Roman" w:cs="Times New Roman"/>
+          <w:sz w:val="24"/>
+        </w:rPr>
+      </w:pPr>
+    </w:p>
+    <w:p>
+      <w:pPr>
+        <w:rPr>
+          <w:rFonts w:ascii="Times New Roman" w:hAnsi="Times New Roman" w:cs="Times New Roman"/>
+          <w:sz w:val="24"/>
+        </w:rPr>
+      </w:pPr>
+      <w:r>
+        <w:rPr>
+          <w:rFonts w:ascii="Segoe UI Emoji" w:hAnsi="Segoe UI Emoji" w:cs="Segoe UI Emoji"/>
+          <w:sz w:val="24"/>
+        </w:rPr>
+        <w:lastRenderedPageBreak/>
+        <w:t>🔧</w:t>
+      </w:r>
+      <w:r>
+        <w:rPr>
+          <w:rFonts w:ascii="Times New Roman" w:hAnsi="Times New Roman" w:cs="Times New Roman"/>
+          <w:sz w:val="24"/>
+        </w:rPr>
+        <w:t xml:space="preserve"> Final Polish:</w:t>
+      </w:r>
+    </w:p>
+    <w:p>
+      <w:pPr>
+        <w:rPr>
+          <w:rFonts w:ascii="Times New Roman" w:hAnsi="Times New Roman" w:cs="Times New Roman"/>
+          <w:sz w:val="24"/>
+        </w:rPr>
+      </w:pPr>
+      <w:r>
+        <w:rPr>
+          <w:rFonts w:ascii="Times New Roman" w:hAnsi="Times New Roman" w:cs="Times New Roman"/>
+          <w:sz w:val="24"/>
+        </w:rPr>
+        <w:t>- Protect admin routes</w:t>
+      </w:r>
+    </w:p>
+    <w:p>
+      <w:pPr>
+        <w:rPr>
+          <w:rFonts w:ascii="Times New Roman" w:hAnsi="Times New Roman" w:cs="Times New Roman"/>
+          <w:sz w:val="24"/>
+        </w:rPr>
+      </w:pPr>
+      <w:r>
+        <w:rPr>
+          <w:rFonts w:ascii="Times New Roman" w:hAnsi="Times New Roman" w:cs="Times New Roman"/>
+          <w:sz w:val="24"/>
+        </w:rPr>
+        <w:t>- Handle edge cases (stock, login, etc.)</w:t>
+      </w:r>
+    </w:p>
+    <w:p>
+      <w:pPr>
+        <w:rPr>
+          <w:rFonts w:ascii="Times New Roman" w:hAnsi="Times New Roman" w:cs="Times New Roman"/>
+          <w:sz w:val="24"/>
+        </w:rPr>
+      </w:pPr>
+      <w:r>
+        <w:rPr>
+          <w:rFonts w:ascii="Times New Roman" w:hAnsi="Times New Roman" w:cs="Times New Roman"/>
+          <w:sz w:val="24"/>
+        </w:rPr>
+        <w:t>- Responsive frontend touchup</w:t>
+      </w:r>
+    </w:p>
+    <w:p>
+      <w:pPr>
+        <w:rPr>
+          <w:rFonts w:ascii="Times New Roman" w:hAnsi="Times New Roman" w:cs="Times New Roman"/>
+          <w:sz w:val="24"/>
+        </w:rPr>
+      </w:pPr>
+      <w:r>
+        <w:rPr>
+          <w:rFonts w:ascii="Times New Roman" w:hAnsi="Times New Roman" w:cs="Times New Roman"/>
+          <w:sz w:val="24"/>
+        </w:rPr>
+        <w:t>- Meta, favicon, SEO basics</w:t>
+      </w:r>
+    </w:p>
+    <w:p>
+      <w:pPr>
+        <w:pStyle w:val="Heading1"/>
+        <w:rPr>
+          <w:rFonts w:ascii="Times New Roman" w:hAnsi="Times New Roman" w:cs="Times New Roman"/>
+          <w:sz w:val="30"/>
+        </w:rPr>
+      </w:pPr>
+      <w:r>
+        <w:rPr>
+          <w:rFonts w:ascii="Segoe UI Emoji" w:hAnsi="Segoe UI Emoji" w:cs="Segoe UI Emoji"/>
+          <w:sz w:val="30"/>
+        </w:rPr>
+        <w:t>✅</w:t>
+      </w:r>
+      <w:r>
+        <w:rPr>
+          <w:rFonts w:ascii="Times New Roman" w:hAnsi="Times New Roman" w:cs="Times New Roman"/>
+          <w:sz w:val="30"/>
+        </w:rPr>
+        <w:t xml:space="preserve"> Phase 8: Deployment &amp; Next Steps</w:t>
+      </w:r>
+    </w:p>
+    <w:p>
+      <w:pPr>
+        <w:rPr>
+          <w:rFonts w:ascii="Times New Roman" w:hAnsi="Times New Roman" w:cs="Times New Roman"/>
+          <w:sz w:val="24"/>
+        </w:rPr>
+      </w:pPr>
+      <w:r>
+        <w:rPr>
+          <w:rFonts w:ascii="Times New Roman" w:hAnsi="Times New Roman" w:cs="Times New Roman"/>
+          <w:sz w:val="24"/>
+        </w:rPr>
+        <w:t>- Test full flow (register &gt; cart &gt; order &gt; review)</w:t>
+      </w:r>
+    </w:p>
+    <w:p>
+      <w:pPr>
+        <w:rPr>
+          <w:rFonts w:ascii="Times New Roman" w:hAnsi="Times New Roman" w:cs="Times New Roman"/>
+          <w:sz w:val="24"/>
+        </w:rPr>
+      </w:pPr>
+      <w:r>
+        <w:rPr>
+          <w:rFonts w:ascii="Times New Roman" w:hAnsi="Times New Roman" w:cs="Times New Roman"/>
+          <w:sz w:val="24"/>
+        </w:rPr>
+        <w:t>- Setup .env for production</w:t>
+      </w:r>
+    </w:p>
+    <w:p>
+      <w:pPr>
+        <w:rPr>
+          <w:rFonts w:ascii="Times New Roman" w:hAnsi="Times New Roman" w:cs="Times New Roman"/>
+          <w:sz w:val="24"/>
+        </w:rPr>
+      </w:pPr>
+      <w:r>
+        <w:rPr>
+          <w:rFonts w:ascii="Times New Roman" w:hAnsi="Times New Roman" w:cs="Times New Roman"/>
+          <w:sz w:val="24"/>
+        </w:rPr>
+        <w:t>- Deploy to shared hosting or VPS</w:t>
+      </w:r>
+    </w:p>
+    <w:p>
+      <w:pPr>
+        <w:rPr>
+          <w:rFonts w:ascii="Times New Roman" w:hAnsi="Times New Roman" w:cs="Times New Roman"/>
+          <w:sz w:val="24"/>
+        </w:rPr>
+      </w:pPr>
+    </w:p>
+    <w:p>
+      <w:pPr>
+        <w:rPr>
+          <w:rFonts w:ascii="Times New Roman" w:hAnsi="Times New Roman" w:cs="Times New Roman"/>
+          <w:sz w:val="24"/>
+        </w:rPr>
+      </w:pPr>
+      <w:r>
+        <w:rPr>
+          <w:rFonts w:ascii="Segoe UI Emoji" w:hAnsi="Segoe UI Emoji" w:cs="Segoe UI Emoji"/>
+          <w:sz w:val="24"/>
+        </w:rPr>
+        <w:t>➡</w:t>
+      </w:r>
+      <w:r>
+        <w:rPr>
+          <w:rFonts w:ascii="Times New Roman" w:hAnsi="Times New Roman" w:cs="Times New Roman"/>
+          <w:sz w:val="24"/>
+        </w:rPr>
+        <w:t>️ Future Updates:</w:t>
+      </w:r>
+    </w:p>
+    <w:p>
+      <w:pPr>
+        <w:rPr>
+          <w:rFonts w:ascii="Times New Roman" w:hAnsi="Times New Roman" w:cs="Times New Roman"/>
+          <w:sz w:val="24"/>
+        </w:rPr>
+      </w:pPr>
+      <w:r>
+        <w:rPr>
+          <w:rFonts w:ascii="Times New Roman" w:hAnsi="Times New Roman" w:cs="Times New Roman"/>
+          <w:sz w:val="24"/>
+        </w:rPr>
+        <w:t>- Make order address a separate table (if needed)</w:t>
+      </w:r>
+    </w:p>
+    <w:p>
+      <w:pPr>
+        <w:rPr>
+          <w:rFonts w:ascii="Times New Roman" w:hAnsi="Times New Roman" w:cs="Times New Roman"/>
+          <w:sz w:val="24"/>
+        </w:rPr>
+      </w:pPr>
+      <w:r>
+        <w:rPr>
+          <w:rFonts w:ascii="Times New Roman" w:hAnsi="Times New Roman" w:cs="Times New Roman"/>
+          <w:sz w:val="24"/>
+        </w:rPr>
+        <w:t>- Shift to P</w:t>
+      </w:r>
+      <w:r>
+        <w:rPr>
+          <w:rFonts w:ascii="Times New Roman" w:hAnsi="Times New Roman" w:cs="Times New Roman"/>
+          <w:sz w:val="24"/>
+        </w:rPr>
+        <w:t>W</w:t>
+      </w:r>
+      <w:r>
+        <w:rPr>
+          <w:rFonts w:ascii="Times New Roman" w:hAnsi="Times New Roman" w:cs="Times New Roman"/>
+          <w:sz w:val="24"/>
+        </w:rPr>
+        <w:t>A (Next.js) as per</w:t>
+      </w:r>
+      <w:r>
+        <w:rPr>
+          <w:rFonts w:ascii="Times New Roman" w:hAnsi="Times New Roman" w:cs="Times New Roman"/>
+          <w:sz w:val="24"/>
+        </w:rPr>
+        <w:t xml:space="preserve"> future</w:t>
+      </w:r>
+      <w:r>
+        <w:rPr>
+          <w:rFonts w:ascii="Times New Roman" w:hAnsi="Times New Roman" w:cs="Times New Roman"/>
+          <w:sz w:val="24"/>
+        </w:rPr>
+        <w:t xml:space="preserve"> </w:t>
+      </w:r>
+      <w:r>
+        <w:rPr>
+          <w:rFonts w:ascii="Times New Roman" w:hAnsi="Times New Roman" w:cs="Times New Roman"/>
+          <w:sz w:val="24"/>
+        </w:rPr>
+        <w:t>plan</w:t>
       </w:r>
       <w:bookmarkStart w:id="0" w:name="_GoBack"/>
       <w:bookmarkEnd w:id="0"/>
+      <w:r>
+        <w:rPr>
+          <w:rFonts w:ascii="Times New Roman" w:hAnsi="Times New Roman" w:cs="Times New Roman"/>
+          <w:sz w:val="24"/>
+        </w:rPr>
+        <w:t>.</w:t>
+      </w:r>
     </w:p>
     <w:p>
       <w:pPr>
@@ -727,13 +1799,6 @@
           <w:sz w:val="24"/>
         </w:rPr>
       </w:pPr>
-      <w:r>
-        <w:rPr>
-          <w:rFonts w:ascii="Times New Roman" w:hAnsi="Times New Roman" w:cs="Times New Roman"/>
-          <w:sz w:val="24"/>
-        </w:rPr>
-        <w:t>- reviews</w:t>
-      </w:r>
     </w:p>
     <w:p>
       <w:pPr>
@@ -745,1017 +1810,209 @@
     </w:p>
     <w:p>
       <w:pPr>
-        <w:rPr>
-          <w:rFonts w:ascii="Times New Roman" w:hAnsi="Times New Roman" w:cs="Times New Roman"/>
-          <w:sz w:val="24"/>
-        </w:rPr>
-      </w:pPr>
-      <w:r>
-        <w:rPr>
-          <w:rFonts w:ascii="Times New Roman" w:hAnsi="Times New Roman" w:cs="Times New Roman"/>
-          <w:sz w:val="24"/>
-        </w:rPr>
-        <w:t>Run and test all migrations.</w:t>
+        <w:pStyle w:val="Heading3"/>
+      </w:pPr>
+      <w:r>
+        <w:rPr>
+          <w:rFonts w:ascii="Times New Roman" w:hAnsi="Times New Roman" w:cs="Times New Roman"/>
+          <w:sz w:val="24"/>
+        </w:rPr>
+        <w:t xml:space="preserve">MPV </w:t>
+      </w:r>
+      <w:r>
+        <w:rPr>
+          <w:rFonts w:ascii="Times New Roman" w:hAnsi="Times New Roman" w:cs="Times New Roman"/>
+          <w:sz w:val="24"/>
+        </w:rPr>
+        <w:br/>
+      </w:r>
+      <w:r>
+        <w:rPr>
+          <w:rFonts w:ascii="Times New Roman" w:hAnsi="Times New Roman" w:cs="Times New Roman"/>
+          <w:sz w:val="24"/>
+        </w:rPr>
+        <w:br/>
+      </w:r>
+      <w:r>
+        <w:rPr>
+          <w:rFonts w:ascii="Times New Roman" w:hAnsi="Times New Roman" w:cs="Times New Roman"/>
+          <w:sz w:val="24"/>
+        </w:rPr>
+        <w:br/>
+      </w:r>
+      <w:r>
+        <w:rPr>
+          <w:rFonts w:ascii="Segoe UI Emoji" w:hAnsi="Segoe UI Emoji" w:cs="Segoe UI Emoji"/>
+        </w:rPr>
+        <w:t>💬</w:t>
+      </w:r>
+      <w:r>
+        <w:t xml:space="preserve"> F. Notifications (Optional but valuable)</w:t>
       </w:r>
     </w:p>
     <w:p>
       <w:pPr>
-        <w:rPr>
-          <w:rFonts w:ascii="Times New Roman" w:hAnsi="Times New Roman" w:cs="Times New Roman"/>
-          <w:sz w:val="24"/>
-        </w:rPr>
-      </w:pPr>
-      <w:r>
-        <w:rPr>
-          <w:rFonts w:ascii="Times New Roman" w:hAnsi="Times New Roman" w:cs="Times New Roman"/>
-          <w:sz w:val="24"/>
-        </w:rPr>
-        <w:t>Seeders: create fake data</w:t>
-      </w:r>
-      <w:r>
-        <w:rPr>
-          <w:rFonts w:ascii="Times New Roman" w:hAnsi="Times New Roman" w:cs="Times New Roman"/>
-          <w:sz w:val="24"/>
-        </w:rPr>
-        <w:t xml:space="preserve"> with</w:t>
-      </w:r>
-      <w:r>
-        <w:rPr>
-          <w:rFonts w:ascii="Times New Roman" w:hAnsi="Times New Roman" w:cs="Times New Roman"/>
-          <w:sz w:val="24"/>
-        </w:rPr>
-        <w:t xml:space="preserve"> </w:t>
-      </w:r>
-      <w:r>
-        <w:rPr>
-          <w:rFonts w:ascii="Times New Roman" w:hAnsi="Times New Roman" w:cs="Times New Roman"/>
-          <w:sz w:val="24"/>
-        </w:rPr>
-        <w:t>seeders</w:t>
-      </w:r>
-      <w:r>
-        <w:rPr>
-          <w:rFonts w:ascii="Times New Roman" w:hAnsi="Times New Roman" w:cs="Times New Roman"/>
-          <w:sz w:val="24"/>
-        </w:rPr>
-        <w:t>.</w:t>
+        <w:pStyle w:val="NormalWeb"/>
+        <w:numPr>
+          <w:ilvl w:val="0"/>
+          <w:numId w:val="11"/>
+        </w:numPr>
+      </w:pPr>
+      <w:r>
+        <w:t>Email confirmation on order placement</w:t>
       </w:r>
     </w:p>
     <w:p>
       <w:pPr>
-        <w:pStyle w:val="Heading1"/>
-        <w:rPr>
-          <w:rFonts w:ascii="Times New Roman" w:hAnsi="Times New Roman" w:cs="Times New Roman"/>
-          <w:sz w:val="30"/>
-        </w:rPr>
-      </w:pPr>
-      <w:r>
-        <w:rPr>
-          <w:rFonts w:ascii="Segoe UI Emoji" w:hAnsi="Segoe UI Emoji" w:cs="Segoe UI Emoji"/>
-          <w:sz w:val="30"/>
-        </w:rPr>
-        <w:lastRenderedPageBreak/>
-        <w:t>✅</w:t>
-      </w:r>
-      <w:r>
-        <w:rPr>
-          <w:rFonts w:ascii="Times New Roman" w:hAnsi="Times New Roman" w:cs="Times New Roman"/>
-          <w:sz w:val="30"/>
-        </w:rPr>
-        <w:t xml:space="preserve"> Phase 4: Admin Panel (Backend)</w:t>
+        <w:pStyle w:val="NormalWeb"/>
+        <w:numPr>
+          <w:ilvl w:val="0"/>
+          <w:numId w:val="11"/>
+        </w:numPr>
+      </w:pPr>
+      <w:r>
+        <w:t>Admin alert for new order</w:t>
       </w:r>
     </w:p>
     <w:p>
       <w:pPr>
-        <w:rPr>
-          <w:rFonts w:ascii="Times New Roman" w:hAnsi="Times New Roman" w:cs="Times New Roman"/>
-          <w:sz w:val="24"/>
-        </w:rPr>
-      </w:pPr>
-      <w:r>
-        <w:rPr>
-          <w:rFonts w:ascii="Times New Roman" w:hAnsi="Times New Roman" w:cs="Times New Roman"/>
-          <w:sz w:val="24"/>
-        </w:rPr>
-        <w:t>🧱 Routes:</w:t>
+        <w:pStyle w:val="Heading3"/>
+      </w:pPr>
+      <w:r>
+        <w:t>G. Basic Search &amp; Filters</w:t>
       </w:r>
     </w:p>
     <w:p>
       <w:pPr>
-        <w:rPr>
-          <w:rFonts w:ascii="Times New Roman" w:hAnsi="Times New Roman" w:cs="Times New Roman"/>
-          <w:sz w:val="24"/>
-        </w:rPr>
-      </w:pPr>
-      <w:r>
-        <w:rPr>
-          <w:rFonts w:ascii="Times New Roman" w:hAnsi="Times New Roman" w:cs="Times New Roman"/>
-          <w:sz w:val="24"/>
-        </w:rPr>
-        <w:t>- Route::prefix('admin')-&gt;middleware(['auth', 'is_admin'])-&gt;group(...)</w:t>
+        <w:pStyle w:val="NormalWeb"/>
+        <w:numPr>
+          <w:ilvl w:val="0"/>
+          <w:numId w:val="12"/>
+        </w:numPr>
+      </w:pPr>
+      <w:r>
+        <w:t>Search by product name</w:t>
       </w:r>
     </w:p>
     <w:p>
       <w:pPr>
-        <w:rPr>
-          <w:rFonts w:ascii="Times New Roman" w:hAnsi="Times New Roman" w:cs="Times New Roman"/>
-          <w:sz w:val="24"/>
-        </w:rPr>
-      </w:pPr>
+        <w:pStyle w:val="NormalWeb"/>
+        <w:numPr>
+          <w:ilvl w:val="0"/>
+          <w:numId w:val="12"/>
+        </w:numPr>
+      </w:pPr>
+      <w:r>
+        <w:t>Filter by category</w:t>
+      </w:r>
     </w:p>
     <w:p>
       <w:pPr>
-        <w:rPr>
-          <w:rFonts w:ascii="Times New Roman" w:hAnsi="Times New Roman" w:cs="Times New Roman"/>
-          <w:sz w:val="24"/>
-        </w:rPr>
-      </w:pPr>
-      <w:r>
-        <w:rPr>
-          <w:rFonts w:ascii="Times New Roman" w:hAnsi="Times New Roman" w:cs="Times New Roman"/>
-          <w:sz w:val="24"/>
-        </w:rPr>
-        <w:t>🧱 Controllers:</w:t>
+        <w:pStyle w:val="NormalWeb"/>
+        <w:numPr>
+          <w:ilvl w:val="0"/>
+          <w:numId w:val="12"/>
+        </w:numPr>
+      </w:pPr>
+      <w:r>
+        <w:t>Sort by price / latest</w:t>
       </w:r>
     </w:p>
     <w:p>
       <w:pPr>
-        <w:rPr>
-          <w:rFonts w:ascii="Times New Roman" w:hAnsi="Times New Roman" w:cs="Times New Roman"/>
-          <w:sz w:val="24"/>
-        </w:rPr>
-      </w:pPr>
-      <w:r>
-        <w:rPr>
-          <w:rFonts w:ascii="Times New Roman" w:hAnsi="Times New Roman" w:cs="Times New Roman"/>
-          <w:sz w:val="24"/>
-        </w:rPr>
-        <w:t>- CategoryController, ProductController, OrderController</w:t>
+        <w:pStyle w:val="Heading3"/>
+      </w:pPr>
+      <w:r>
+        <w:rPr>
+          <w:rFonts w:ascii="Calibri" w:hAnsi="Calibri" w:cs="Calibri"/>
+        </w:rPr>
+        <w:lastRenderedPageBreak/>
+        <w:t>🧾</w:t>
+      </w:r>
+      <w:r>
+        <w:t xml:space="preserve"> H. Admin Dashboard</w:t>
       </w:r>
     </w:p>
     <w:p>
       <w:pPr>
-        <w:rPr>
-          <w:rFonts w:ascii="Times New Roman" w:hAnsi="Times New Roman" w:cs="Times New Roman"/>
-          <w:sz w:val="24"/>
-        </w:rPr>
-      </w:pPr>
+        <w:pStyle w:val="NormalWeb"/>
+      </w:pPr>
+      <w:r>
+        <w:rPr>
+          <w:rStyle w:val="Strong"/>
+        </w:rPr>
+        <w:t>Goal:</w:t>
+      </w:r>
+      <w:r>
+        <w:t xml:space="preserve"> Simple dashboard for analytics &amp; control.</w:t>
+      </w:r>
     </w:p>
     <w:p>
       <w:pPr>
-        <w:rPr>
-          <w:rFonts w:ascii="Times New Roman" w:hAnsi="Times New Roman" w:cs="Times New Roman"/>
-          <w:sz w:val="24"/>
-        </w:rPr>
-      </w:pPr>
-      <w:r>
-        <w:rPr>
-          <w:rFonts w:ascii="Times New Roman" w:hAnsi="Times New Roman" w:cs="Times New Roman"/>
-          <w:sz w:val="24"/>
-        </w:rPr>
-        <w:t>🧱 Features:</w:t>
+        <w:pStyle w:val="NormalWeb"/>
+      </w:pPr>
+      <w:r>
+        <w:rPr>
+          <w:rStyle w:val="Strong"/>
+        </w:rPr>
+        <w:t>Features:</w:t>
       </w:r>
     </w:p>
     <w:p>
       <w:pPr>
-        <w:shd w:val="clear" w:color="auto" w:fill="C6D9F1" w:themeFill="text2" w:themeFillTint="33"/>
-        <w:rPr>
-          <w:rFonts w:ascii="Times New Roman" w:hAnsi="Times New Roman" w:cs="Times New Roman"/>
-          <w:sz w:val="24"/>
-        </w:rPr>
-      </w:pPr>
-      <w:r>
-        <w:rPr>
-          <w:rFonts w:ascii="Times New Roman" w:hAnsi="Times New Roman" w:cs="Times New Roman"/>
-          <w:sz w:val="24"/>
-        </w:rPr>
-        <w:t>- Category CRUD</w:t>
+        <w:pStyle w:val="NormalWeb"/>
+        <w:numPr>
+          <w:ilvl w:val="0"/>
+          <w:numId w:val="13"/>
+        </w:numPr>
+      </w:pPr>
+      <w:r>
+        <w:t>Total sales</w:t>
       </w:r>
     </w:p>
     <w:p>
       <w:pPr>
-        <w:shd w:val="clear" w:color="auto" w:fill="C6D9F1" w:themeFill="text2" w:themeFillTint="33"/>
-        <w:rPr>
-          <w:rFonts w:ascii="Times New Roman" w:hAnsi="Times New Roman" w:cs="Times New Roman"/>
-          <w:sz w:val="24"/>
-        </w:rPr>
-      </w:pPr>
-      <w:r>
-        <w:rPr>
-          <w:rFonts w:ascii="Times New Roman" w:hAnsi="Times New Roman" w:cs="Times New Roman"/>
-          <w:sz w:val="24"/>
-        </w:rPr>
-        <w:t>- Product CRUD (with image upload)</w:t>
+        <w:pStyle w:val="NormalWeb"/>
+        <w:numPr>
+          <w:ilvl w:val="0"/>
+          <w:numId w:val="13"/>
+        </w:numPr>
+      </w:pPr>
+      <w:r>
+        <w:t>Number of users</w:t>
       </w:r>
     </w:p>
     <w:p>
       <w:pPr>
-        <w:rPr>
-          <w:rFonts w:ascii="Times New Roman" w:hAnsi="Times New Roman" w:cs="Times New Roman"/>
-          <w:sz w:val="24"/>
-        </w:rPr>
-      </w:pPr>
-      <w:r>
-        <w:rPr>
-          <w:rFonts w:ascii="Times New Roman" w:hAnsi="Times New Roman" w:cs="Times New Roman"/>
-          <w:sz w:val="24"/>
-        </w:rPr>
-        <w:t>- View orders, update status (Pending, Processing, Shipped, Completed)</w:t>
+        <w:pStyle w:val="NormalWeb"/>
+        <w:numPr>
+          <w:ilvl w:val="0"/>
+          <w:numId w:val="13"/>
+        </w:numPr>
+      </w:pPr>
+      <w:r>
+        <w:t>Number of products</w:t>
       </w:r>
     </w:p>
     <w:p>
       <w:pPr>
-        <w:rPr>
-          <w:rFonts w:ascii="Times New Roman" w:hAnsi="Times New Roman" w:cs="Times New Roman"/>
-          <w:sz w:val="24"/>
-        </w:rPr>
-      </w:pPr>
-      <w:r>
-        <w:rPr>
-          <w:rFonts w:ascii="Times New Roman" w:hAnsi="Times New Roman" w:cs="Times New Roman"/>
-          <w:sz w:val="24"/>
-        </w:rPr>
-        <w:t>- View customers and reviews</w:t>
+        <w:pStyle w:val="NormalWeb"/>
+        <w:numPr>
+          <w:ilvl w:val="0"/>
+          <w:numId w:val="13"/>
+        </w:numPr>
+      </w:pPr>
+      <w:r>
+        <w:t>Recent orders list</w:t>
       </w:r>
     </w:p>
     <w:p>
       <w:pPr>
-        <w:pStyle w:val="Heading1"/>
-        <w:rPr>
-          <w:rFonts w:ascii="Times New Roman" w:hAnsi="Times New Roman" w:cs="Times New Roman"/>
-          <w:sz w:val="30"/>
-        </w:rPr>
-      </w:pPr>
-      <w:r>
-        <w:rPr>
-          <w:rFonts w:ascii="Segoe UI Emoji" w:hAnsi="Segoe UI Emoji" w:cs="Segoe UI Emoji"/>
-          <w:sz w:val="30"/>
-        </w:rPr>
-        <w:t>✅</w:t>
-      </w:r>
-      <w:r>
-        <w:rPr>
-          <w:rFonts w:ascii="Times New Roman" w:hAnsi="Times New Roman" w:cs="Times New Roman"/>
-          <w:sz w:val="30"/>
-        </w:rPr>
-        <w:t xml:space="preserve"> Phase 5: Dynamic Frontend</w:t>
-      </w:r>
-    </w:p>
-    <w:p>
-      <w:pPr>
-        <w:rPr>
-          <w:rFonts w:ascii="Times New Roman" w:hAnsi="Times New Roman" w:cs="Times New Roman"/>
-          <w:sz w:val="24"/>
-        </w:rPr>
-      </w:pPr>
-      <w:r>
-        <w:rPr>
-          <w:rFonts w:ascii="Times New Roman" w:hAnsi="Times New Roman" w:cs="Times New Roman"/>
-          <w:sz w:val="24"/>
-        </w:rPr>
-        <w:t>🧱 Integrate your static template:</w:t>
-      </w:r>
-    </w:p>
-    <w:p>
-      <w:pPr>
-        <w:rPr>
-          <w:rFonts w:ascii="Times New Roman" w:hAnsi="Times New Roman" w:cs="Times New Roman"/>
-          <w:sz w:val="24"/>
-        </w:rPr>
-      </w:pPr>
-      <w:r>
-        <w:rPr>
-          <w:rFonts w:ascii="Times New Roman" w:hAnsi="Times New Roman" w:cs="Times New Roman"/>
-          <w:sz w:val="24"/>
-        </w:rPr>
-        <w:t>- Move assets (CSS/JS/images) to /public</w:t>
-      </w:r>
-    </w:p>
-    <w:p>
-      <w:pPr>
-        <w:rPr>
-          <w:rFonts w:ascii="Times New Roman" w:hAnsi="Times New Roman" w:cs="Times New Roman"/>
-          <w:sz w:val="24"/>
-        </w:rPr>
-      </w:pPr>
-      <w:r>
-        <w:rPr>
-          <w:rFonts w:ascii="Times New Roman" w:hAnsi="Times New Roman" w:cs="Times New Roman"/>
-          <w:sz w:val="24"/>
-        </w:rPr>
-        <w:t>- Convert template to Blade</w:t>
-      </w:r>
-    </w:p>
-    <w:p>
-      <w:pPr>
-        <w:rPr>
-          <w:rFonts w:ascii="Times New Roman" w:hAnsi="Times New Roman" w:cs="Times New Roman"/>
-          <w:sz w:val="24"/>
-        </w:rPr>
-      </w:pPr>
-    </w:p>
-    <w:p>
-      <w:pPr>
-        <w:rPr>
-          <w:rFonts w:ascii="Times New Roman" w:hAnsi="Times New Roman" w:cs="Times New Roman"/>
-          <w:sz w:val="24"/>
-        </w:rPr>
-      </w:pPr>
-      <w:r>
-        <w:rPr>
-          <w:rFonts w:ascii="Times New Roman" w:hAnsi="Times New Roman" w:cs="Times New Roman"/>
-          <w:sz w:val="24"/>
-        </w:rPr>
-        <w:t>🧱 Pages:</w:t>
-      </w:r>
-    </w:p>
-    <w:p>
-      <w:pPr>
-        <w:rPr>
-          <w:rFonts w:ascii="Times New Roman" w:hAnsi="Times New Roman" w:cs="Times New Roman"/>
-          <w:sz w:val="24"/>
-        </w:rPr>
-      </w:pPr>
-      <w:r>
-        <w:rPr>
-          <w:rFonts w:ascii="Times New Roman" w:hAnsi="Times New Roman" w:cs="Times New Roman"/>
-          <w:sz w:val="24"/>
-        </w:rPr>
-        <w:t>- Home page (featured products)</w:t>
-      </w:r>
-    </w:p>
-    <w:p>
-      <w:pPr>
-        <w:rPr>
-          <w:rFonts w:ascii="Times New Roman" w:hAnsi="Times New Roman" w:cs="Times New Roman"/>
-          <w:sz w:val="24"/>
-        </w:rPr>
-      </w:pPr>
-      <w:r>
-        <w:rPr>
-          <w:rFonts w:ascii="Times New Roman" w:hAnsi="Times New Roman" w:cs="Times New Roman"/>
-          <w:sz w:val="24"/>
-        </w:rPr>
-        <w:t>- Product listing by category</w:t>
-      </w:r>
-    </w:p>
-    <w:p>
-      <w:pPr>
-        <w:rPr>
-          <w:rFonts w:ascii="Times New Roman" w:hAnsi="Times New Roman" w:cs="Times New Roman"/>
-          <w:sz w:val="24"/>
-        </w:rPr>
-      </w:pPr>
-      <w:r>
-        <w:rPr>
-          <w:rFonts w:ascii="Times New Roman" w:hAnsi="Times New Roman" w:cs="Times New Roman"/>
-          <w:sz w:val="24"/>
-        </w:rPr>
-        <w:t>- Product details</w:t>
-      </w:r>
-    </w:p>
-    <w:p>
-      <w:pPr>
-        <w:rPr>
-          <w:rFonts w:ascii="Times New Roman" w:hAnsi="Times New Roman" w:cs="Times New Roman"/>
-          <w:sz w:val="24"/>
-        </w:rPr>
-      </w:pPr>
-      <w:r>
-        <w:rPr>
-          <w:rFonts w:ascii="Times New Roman" w:hAnsi="Times New Roman" w:cs="Times New Roman"/>
-          <w:sz w:val="24"/>
-        </w:rPr>
-        <w:t>- Cart, Checkout</w:t>
-      </w:r>
-    </w:p>
-    <w:p>
-      <w:pPr>
-        <w:rPr>
-          <w:rFonts w:ascii="Times New Roman" w:hAnsi="Times New Roman" w:cs="Times New Roman"/>
-          <w:sz w:val="24"/>
-        </w:rPr>
-      </w:pPr>
-      <w:r>
-        <w:rPr>
-          <w:rFonts w:ascii="Times New Roman" w:hAnsi="Times New Roman" w:cs="Times New Roman"/>
-          <w:sz w:val="24"/>
-        </w:rPr>
-        <w:t>- Register/Login</w:t>
-      </w:r>
-    </w:p>
-    <w:p>
-      <w:pPr>
-        <w:rPr>
-          <w:rFonts w:ascii="Times New Roman" w:hAnsi="Times New Roman" w:cs="Times New Roman"/>
-          <w:sz w:val="24"/>
-        </w:rPr>
-      </w:pPr>
-      <w:r>
-        <w:rPr>
-          <w:rFonts w:ascii="Times New Roman" w:hAnsi="Times New Roman" w:cs="Times New Roman"/>
-          <w:sz w:val="24"/>
-        </w:rPr>
-        <w:t>- Order success page</w:t>
-      </w:r>
-    </w:p>
-    <w:p>
-      <w:pPr>
-        <w:pStyle w:val="Heading1"/>
-        <w:rPr>
-          <w:rFonts w:ascii="Times New Roman" w:hAnsi="Times New Roman" w:cs="Times New Roman"/>
-          <w:sz w:val="30"/>
-        </w:rPr>
-      </w:pPr>
-      <w:r>
-        <w:rPr>
-          <w:rFonts w:ascii="Segoe UI Emoji" w:hAnsi="Segoe UI Emoji" w:cs="Segoe UI Emoji"/>
-          <w:sz w:val="30"/>
-        </w:rPr>
-        <w:lastRenderedPageBreak/>
-        <w:t>✅</w:t>
-      </w:r>
-      <w:r>
-        <w:rPr>
-          <w:rFonts w:ascii="Times New Roman" w:hAnsi="Times New Roman" w:cs="Times New Roman"/>
-          <w:sz w:val="30"/>
-        </w:rPr>
-        <w:t xml:space="preserve"> Phase 6: Cart &amp; Checkout</w:t>
-      </w:r>
-    </w:p>
-    <w:p>
-      <w:pPr>
-        <w:rPr>
-          <w:rFonts w:ascii="Times New Roman" w:hAnsi="Times New Roman" w:cs="Times New Roman"/>
-          <w:sz w:val="24"/>
-        </w:rPr>
-      </w:pPr>
-      <w:r>
-        <w:rPr>
-          <w:rFonts w:ascii="Times New Roman" w:hAnsi="Times New Roman" w:cs="Times New Roman"/>
-          <w:sz w:val="24"/>
-        </w:rPr>
-        <w:t>🧱 Cart Logic:</w:t>
-      </w:r>
-    </w:p>
-    <w:p>
-      <w:pPr>
-        <w:rPr>
-          <w:rFonts w:ascii="Times New Roman" w:hAnsi="Times New Roman" w:cs="Times New Roman"/>
-          <w:sz w:val="24"/>
-        </w:rPr>
-      </w:pPr>
-      <w:r>
-        <w:rPr>
-          <w:rFonts w:ascii="Times New Roman" w:hAnsi="Times New Roman" w:cs="Times New Roman"/>
-          <w:sz w:val="24"/>
-        </w:rPr>
-        <w:t>- Add to cart (session-based)</w:t>
-      </w:r>
-    </w:p>
-    <w:p>
-      <w:pPr>
-        <w:rPr>
-          <w:rFonts w:ascii="Times New Roman" w:hAnsi="Times New Roman" w:cs="Times New Roman"/>
-          <w:sz w:val="24"/>
-        </w:rPr>
-      </w:pPr>
-      <w:r>
-        <w:rPr>
-          <w:rFonts w:ascii="Times New Roman" w:hAnsi="Times New Roman" w:cs="Times New Roman"/>
-          <w:sz w:val="24"/>
-        </w:rPr>
-        <w:t>- View, update, delete from cart</w:t>
-      </w:r>
-    </w:p>
-    <w:p>
-      <w:pPr>
-        <w:rPr>
-          <w:rFonts w:ascii="Times New Roman" w:hAnsi="Times New Roman" w:cs="Times New Roman"/>
-          <w:sz w:val="24"/>
-        </w:rPr>
-      </w:pPr>
-      <w:r>
-        <w:rPr>
-          <w:rFonts w:ascii="Times New Roman" w:hAnsi="Times New Roman" w:cs="Times New Roman"/>
-          <w:sz w:val="24"/>
-        </w:rPr>
-        <w:t xml:space="preserve">- Add to card (hybrid – guest : session, after login automatic in : </w:t>
-      </w:r>
-      <w:proofErr w:type="spellStart"/>
-      <w:r>
-        <w:rPr>
-          <w:rFonts w:ascii="Times New Roman" w:hAnsi="Times New Roman" w:cs="Times New Roman"/>
-          <w:sz w:val="24"/>
-        </w:rPr>
-        <w:t>db</w:t>
-      </w:r>
-      <w:proofErr w:type="spellEnd"/>
-      <w:r>
-        <w:rPr>
-          <w:rFonts w:ascii="Times New Roman" w:hAnsi="Times New Roman" w:cs="Times New Roman"/>
-          <w:sz w:val="24"/>
-        </w:rPr>
-        <w:t>)</w:t>
-      </w:r>
-    </w:p>
-    <w:p>
-      <w:pPr>
-        <w:rPr>
-          <w:rFonts w:ascii="Times New Roman" w:hAnsi="Times New Roman" w:cs="Times New Roman"/>
-          <w:sz w:val="24"/>
-        </w:rPr>
-      </w:pPr>
-    </w:p>
-    <w:p>
-      <w:pPr>
-        <w:rPr>
-          <w:rFonts w:ascii="Times New Roman" w:hAnsi="Times New Roman" w:cs="Times New Roman"/>
-          <w:sz w:val="24"/>
-        </w:rPr>
-      </w:pPr>
-      <w:r>
-        <w:rPr>
-          <w:rFonts w:ascii="Times New Roman" w:hAnsi="Times New Roman" w:cs="Times New Roman"/>
-          <w:sz w:val="24"/>
-        </w:rPr>
-        <w:t>🧱 Checkout:</w:t>
-      </w:r>
-    </w:p>
-    <w:p>
-      <w:pPr>
-        <w:rPr>
-          <w:rFonts w:ascii="Times New Roman" w:hAnsi="Times New Roman" w:cs="Times New Roman"/>
-          <w:sz w:val="24"/>
-        </w:rPr>
-      </w:pPr>
-      <w:r>
-        <w:rPr>
-          <w:rFonts w:ascii="Times New Roman" w:hAnsi="Times New Roman" w:cs="Times New Roman"/>
-          <w:sz w:val="24"/>
-        </w:rPr>
-        <w:t>- Address form (inside/outside Dhaka)</w:t>
-      </w:r>
-    </w:p>
-    <w:p>
-      <w:pPr>
-        <w:rPr>
-          <w:rFonts w:ascii="Times New Roman" w:hAnsi="Times New Roman" w:cs="Times New Roman"/>
-          <w:sz w:val="24"/>
-        </w:rPr>
-      </w:pPr>
-      <w:r>
-        <w:rPr>
-          <w:rFonts w:ascii="Times New Roman" w:hAnsi="Times New Roman" w:cs="Times New Roman"/>
-          <w:sz w:val="24"/>
-        </w:rPr>
-        <w:t>- Payment method selection (Cash on Delivery initially)</w:t>
-      </w:r>
-    </w:p>
-    <w:p>
-      <w:pPr>
-        <w:rPr>
-          <w:rFonts w:ascii="Times New Roman" w:hAnsi="Times New Roman" w:cs="Times New Roman"/>
-          <w:sz w:val="24"/>
-        </w:rPr>
-      </w:pPr>
-    </w:p>
-    <w:p>
-      <w:pPr>
-        <w:rPr>
-          <w:rFonts w:ascii="Times New Roman" w:hAnsi="Times New Roman" w:cs="Times New Roman"/>
-          <w:sz w:val="24"/>
-        </w:rPr>
-      </w:pPr>
-      <w:r>
-        <w:rPr>
-          <w:rFonts w:ascii="Times New Roman" w:hAnsi="Times New Roman" w:cs="Times New Roman"/>
-          <w:sz w:val="24"/>
-        </w:rPr>
-        <w:t>🧱 Order:</w:t>
-      </w:r>
-    </w:p>
-    <w:p>
-      <w:pPr>
-        <w:rPr>
-          <w:rFonts w:ascii="Times New Roman" w:hAnsi="Times New Roman" w:cs="Times New Roman"/>
-          <w:sz w:val="24"/>
-        </w:rPr>
-      </w:pPr>
-      <w:r>
-        <w:rPr>
-          <w:rFonts w:ascii="Times New Roman" w:hAnsi="Times New Roman" w:cs="Times New Roman"/>
-          <w:sz w:val="24"/>
-        </w:rPr>
-        <w:t>- Store in orders &amp; order_items</w:t>
-      </w:r>
-    </w:p>
-    <w:p>
-      <w:pPr>
-        <w:rPr>
-          <w:rFonts w:ascii="Times New Roman" w:hAnsi="Times New Roman" w:cs="Times New Roman"/>
-          <w:sz w:val="24"/>
-        </w:rPr>
-      </w:pPr>
-      <w:r>
-        <w:rPr>
-          <w:rFonts w:ascii="Times New Roman" w:hAnsi="Times New Roman" w:cs="Times New Roman"/>
-          <w:sz w:val="24"/>
-        </w:rPr>
-        <w:t>- Clear cart after order</w:t>
-      </w:r>
-    </w:p>
-    <w:p>
-      <w:pPr>
-        <w:rPr>
-          <w:rFonts w:ascii="Times New Roman" w:hAnsi="Times New Roman" w:cs="Times New Roman"/>
-          <w:sz w:val="24"/>
-        </w:rPr>
-      </w:pPr>
-      <w:r>
-        <w:rPr>
-          <w:rFonts w:ascii="Times New Roman" w:hAnsi="Times New Roman" w:cs="Times New Roman"/>
-          <w:sz w:val="24"/>
-        </w:rPr>
-        <w:t>- Show invoice/success page</w:t>
-      </w:r>
-    </w:p>
-    <w:p>
-      <w:pPr>
-        <w:pStyle w:val="Heading1"/>
-        <w:rPr>
-          <w:rFonts w:ascii="Times New Roman" w:hAnsi="Times New Roman" w:cs="Times New Roman"/>
-          <w:sz w:val="30"/>
-        </w:rPr>
-      </w:pPr>
-      <w:r>
-        <w:rPr>
-          <w:rFonts w:ascii="Segoe UI Emoji" w:hAnsi="Segoe UI Emoji" w:cs="Segoe UI Emoji"/>
-          <w:sz w:val="30"/>
-        </w:rPr>
-        <w:t>✅</w:t>
-      </w:r>
-      <w:r>
-        <w:rPr>
-          <w:rFonts w:ascii="Times New Roman" w:hAnsi="Times New Roman" w:cs="Times New Roman"/>
-          <w:sz w:val="30"/>
-        </w:rPr>
-        <w:t xml:space="preserve"> Phase 7: </w:t>
-      </w:r>
-      <w:r>
-        <w:rPr>
-          <w:rFonts w:ascii="Times New Roman" w:hAnsi="Times New Roman" w:cs="Times New Roman"/>
-          <w:sz w:val="30"/>
-        </w:rPr>
-        <w:t>Integrate payment gateway</w:t>
-      </w:r>
-    </w:p>
-    <w:p>
-      <w:pPr>
-        <w:rPr>
-          <w:rFonts w:ascii="Times New Roman" w:hAnsi="Times New Roman" w:cs="Times New Roman"/>
-          <w:sz w:val="24"/>
-        </w:rPr>
-      </w:pPr>
-      <w:r>
-        <w:rPr>
-          <w:rFonts w:ascii="Times New Roman" w:hAnsi="Times New Roman" w:cs="Times New Roman"/>
-          <w:sz w:val="24"/>
-        </w:rPr>
-        <w:t>- Implement payment gateway (SSLCOMMERZ)</w:t>
-      </w:r>
-    </w:p>
-    <w:p>
-      <w:pPr>
-        <w:rPr>
-          <w:rFonts w:ascii="Times New Roman" w:hAnsi="Times New Roman" w:cs="Times New Roman"/>
-          <w:sz w:val="24"/>
-        </w:rPr>
-      </w:pPr>
-      <w:r>
-        <w:rPr>
-          <w:rFonts w:ascii="Times New Roman" w:hAnsi="Times New Roman" w:cs="Times New Roman"/>
-          <w:sz w:val="24"/>
-        </w:rPr>
-        <w:t>- Add coupon system</w:t>
-      </w:r>
-    </w:p>
-    <w:p>
-      <w:pPr>
-        <w:rPr>
-          <w:rFonts w:ascii="Times New Roman" w:hAnsi="Times New Roman" w:cs="Times New Roman"/>
-          <w:sz w:val="24"/>
-        </w:rPr>
-      </w:pPr>
-    </w:p>
-    <w:p>
-      <w:pPr>
-        <w:pStyle w:val="Heading1"/>
-        <w:rPr>
-          <w:rFonts w:ascii="Times New Roman" w:hAnsi="Times New Roman" w:cs="Times New Roman"/>
-          <w:sz w:val="30"/>
-        </w:rPr>
-      </w:pPr>
-      <w:r>
-        <w:rPr>
-          <w:rFonts w:ascii="Segoe UI Emoji" w:hAnsi="Segoe UI Emoji" w:cs="Segoe UI Emoji"/>
-          <w:sz w:val="30"/>
-        </w:rPr>
-        <w:t>✅</w:t>
-      </w:r>
-      <w:r>
-        <w:rPr>
-          <w:rFonts w:ascii="Times New Roman" w:hAnsi="Times New Roman" w:cs="Times New Roman"/>
-          <w:sz w:val="30"/>
-        </w:rPr>
-        <w:t xml:space="preserve"> Phase </w:t>
-      </w:r>
-      <w:r>
-        <w:rPr>
-          <w:rFonts w:ascii="Times New Roman" w:hAnsi="Times New Roman" w:cs="Times New Roman"/>
-          <w:sz w:val="30"/>
-        </w:rPr>
-        <w:t>8</w:t>
-      </w:r>
-      <w:r>
-        <w:rPr>
-          <w:rFonts w:ascii="Times New Roman" w:hAnsi="Times New Roman" w:cs="Times New Roman"/>
-          <w:sz w:val="30"/>
-        </w:rPr>
-        <w:t>: Review System &amp; Polishing</w:t>
-      </w:r>
-    </w:p>
-    <w:p>
-      <w:pPr>
-        <w:rPr>
-          <w:rFonts w:ascii="Times New Roman" w:hAnsi="Times New Roman" w:cs="Times New Roman"/>
-          <w:sz w:val="24"/>
-        </w:rPr>
-      </w:pPr>
-      <w:r>
-        <w:rPr>
-          <w:rFonts w:ascii="Times New Roman" w:hAnsi="Times New Roman" w:cs="Times New Roman"/>
-          <w:sz w:val="24"/>
-        </w:rPr>
-        <w:t>- Allow logged in users to post review on purchased products.</w:t>
-      </w:r>
-    </w:p>
-    <w:p>
-      <w:pPr>
-        <w:rPr>
-          <w:rFonts w:ascii="Times New Roman" w:hAnsi="Times New Roman" w:cs="Times New Roman"/>
-          <w:sz w:val="24"/>
-        </w:rPr>
-      </w:pPr>
-      <w:r>
-        <w:rPr>
-          <w:rFonts w:ascii="Times New Roman" w:hAnsi="Times New Roman" w:cs="Times New Roman"/>
-          <w:sz w:val="24"/>
-        </w:rPr>
-        <w:t>- Admin can approve/delete reviews.</w:t>
-      </w:r>
-    </w:p>
-    <w:p>
-      <w:pPr>
-        <w:rPr>
-          <w:rFonts w:ascii="Times New Roman" w:hAnsi="Times New Roman" w:cs="Times New Roman"/>
-          <w:sz w:val="24"/>
-        </w:rPr>
-      </w:pPr>
-      <w:r>
-        <w:rPr>
-          <w:rFonts w:ascii="Times New Roman" w:hAnsi="Times New Roman" w:cs="Times New Roman"/>
-          <w:sz w:val="24"/>
-        </w:rPr>
-        <w:t>- Add rating stars on product view.</w:t>
-      </w:r>
-    </w:p>
-    <w:p>
-      <w:pPr>
-        <w:rPr>
-          <w:rFonts w:ascii="Times New Roman" w:hAnsi="Times New Roman" w:cs="Times New Roman"/>
-          <w:sz w:val="24"/>
-        </w:rPr>
-      </w:pPr>
-    </w:p>
-    <w:p>
-      <w:pPr>
-        <w:rPr>
-          <w:rFonts w:ascii="Times New Roman" w:hAnsi="Times New Roman" w:cs="Times New Roman"/>
-          <w:sz w:val="24"/>
-        </w:rPr>
-      </w:pPr>
-    </w:p>
-    <w:p>
-      <w:pPr>
-        <w:rPr>
-          <w:rFonts w:ascii="Times New Roman" w:hAnsi="Times New Roman" w:cs="Times New Roman"/>
-          <w:sz w:val="24"/>
-        </w:rPr>
-      </w:pPr>
-      <w:r>
-        <w:rPr>
-          <w:rFonts w:ascii="Segoe UI Emoji" w:hAnsi="Segoe UI Emoji" w:cs="Segoe UI Emoji"/>
-          <w:sz w:val="24"/>
-        </w:rPr>
-        <w:lastRenderedPageBreak/>
-        <w:t>🔧</w:t>
-      </w:r>
-      <w:r>
-        <w:rPr>
-          <w:rFonts w:ascii="Times New Roman" w:hAnsi="Times New Roman" w:cs="Times New Roman"/>
-          <w:sz w:val="24"/>
-        </w:rPr>
-        <w:t xml:space="preserve"> Final Polish:</w:t>
-      </w:r>
-    </w:p>
-    <w:p>
-      <w:pPr>
-        <w:rPr>
-          <w:rFonts w:ascii="Times New Roman" w:hAnsi="Times New Roman" w:cs="Times New Roman"/>
-          <w:sz w:val="24"/>
-        </w:rPr>
-      </w:pPr>
-      <w:r>
-        <w:rPr>
-          <w:rFonts w:ascii="Times New Roman" w:hAnsi="Times New Roman" w:cs="Times New Roman"/>
-          <w:sz w:val="24"/>
-        </w:rPr>
-        <w:t>- Protect admin routes</w:t>
-      </w:r>
-    </w:p>
-    <w:p>
-      <w:pPr>
-        <w:rPr>
-          <w:rFonts w:ascii="Times New Roman" w:hAnsi="Times New Roman" w:cs="Times New Roman"/>
-          <w:sz w:val="24"/>
-        </w:rPr>
-      </w:pPr>
-      <w:r>
-        <w:rPr>
-          <w:rFonts w:ascii="Times New Roman" w:hAnsi="Times New Roman" w:cs="Times New Roman"/>
-          <w:sz w:val="24"/>
-        </w:rPr>
-        <w:t>- Handle edge cases (stock, login, etc.)</w:t>
-      </w:r>
-    </w:p>
-    <w:p>
-      <w:pPr>
-        <w:rPr>
-          <w:rFonts w:ascii="Times New Roman" w:hAnsi="Times New Roman" w:cs="Times New Roman"/>
-          <w:sz w:val="24"/>
-        </w:rPr>
-      </w:pPr>
-      <w:r>
-        <w:rPr>
-          <w:rFonts w:ascii="Times New Roman" w:hAnsi="Times New Roman" w:cs="Times New Roman"/>
-          <w:sz w:val="24"/>
-        </w:rPr>
-        <w:t>- Responsive frontend touchup</w:t>
-      </w:r>
-    </w:p>
-    <w:p>
-      <w:pPr>
-        <w:rPr>
-          <w:rFonts w:ascii="Times New Roman" w:hAnsi="Times New Roman" w:cs="Times New Roman"/>
-          <w:sz w:val="24"/>
-        </w:rPr>
-      </w:pPr>
-      <w:r>
-        <w:rPr>
-          <w:rFonts w:ascii="Times New Roman" w:hAnsi="Times New Roman" w:cs="Times New Roman"/>
-          <w:sz w:val="24"/>
-        </w:rPr>
-        <w:t>- Meta, favicon, SEO basics</w:t>
-      </w:r>
-    </w:p>
-    <w:p>
-      <w:pPr>
-        <w:pStyle w:val="Heading1"/>
-        <w:rPr>
-          <w:rFonts w:ascii="Times New Roman" w:hAnsi="Times New Roman" w:cs="Times New Roman"/>
-          <w:sz w:val="30"/>
-        </w:rPr>
-      </w:pPr>
-      <w:r>
-        <w:rPr>
-          <w:rFonts w:ascii="Segoe UI Emoji" w:hAnsi="Segoe UI Emoji" w:cs="Segoe UI Emoji"/>
-          <w:sz w:val="30"/>
-        </w:rPr>
-        <w:t>✅</w:t>
-      </w:r>
-      <w:r>
-        <w:rPr>
-          <w:rFonts w:ascii="Times New Roman" w:hAnsi="Times New Roman" w:cs="Times New Roman"/>
-          <w:sz w:val="30"/>
-        </w:rPr>
-        <w:t xml:space="preserve"> Phase 8: Deployment &amp; Next Steps</w:t>
-      </w:r>
-    </w:p>
-    <w:p>
-      <w:pPr>
-        <w:rPr>
-          <w:rFonts w:ascii="Times New Roman" w:hAnsi="Times New Roman" w:cs="Times New Roman"/>
-          <w:sz w:val="24"/>
-        </w:rPr>
-      </w:pPr>
-      <w:r>
-        <w:rPr>
-          <w:rFonts w:ascii="Times New Roman" w:hAnsi="Times New Roman" w:cs="Times New Roman"/>
-          <w:sz w:val="24"/>
-        </w:rPr>
-        <w:t>- Test full flow (register &gt; cart &gt; order &gt; review)</w:t>
-      </w:r>
-    </w:p>
-    <w:p>
-      <w:pPr>
-        <w:rPr>
-          <w:rFonts w:ascii="Times New Roman" w:hAnsi="Times New Roman" w:cs="Times New Roman"/>
-          <w:sz w:val="24"/>
-        </w:rPr>
-      </w:pPr>
-      <w:r>
-        <w:rPr>
-          <w:rFonts w:ascii="Times New Roman" w:hAnsi="Times New Roman" w:cs="Times New Roman"/>
-          <w:sz w:val="24"/>
-        </w:rPr>
-        <w:t>- Setup .env for production</w:t>
-      </w:r>
-    </w:p>
-    <w:p>
-      <w:pPr>
-        <w:rPr>
-          <w:rFonts w:ascii="Times New Roman" w:hAnsi="Times New Roman" w:cs="Times New Roman"/>
-          <w:sz w:val="24"/>
-        </w:rPr>
-      </w:pPr>
-      <w:r>
-        <w:rPr>
-          <w:rFonts w:ascii="Times New Roman" w:hAnsi="Times New Roman" w:cs="Times New Roman"/>
-          <w:sz w:val="24"/>
-        </w:rPr>
-        <w:t>- Deploy to shared hosting or VPS</w:t>
-      </w:r>
-    </w:p>
-    <w:p>
-      <w:pPr>
-        <w:rPr>
-          <w:rFonts w:ascii="Times New Roman" w:hAnsi="Times New Roman" w:cs="Times New Roman"/>
-          <w:sz w:val="24"/>
-        </w:rPr>
-      </w:pPr>
-    </w:p>
-    <w:p>
-      <w:pPr>
-        <w:rPr>
-          <w:rFonts w:ascii="Times New Roman" w:hAnsi="Times New Roman" w:cs="Times New Roman"/>
-          <w:sz w:val="24"/>
-        </w:rPr>
-      </w:pPr>
-      <w:r>
-        <w:rPr>
-          <w:rFonts w:ascii="Segoe UI Emoji" w:hAnsi="Segoe UI Emoji" w:cs="Segoe UI Emoji"/>
-          <w:sz w:val="24"/>
-        </w:rPr>
-        <w:t>➡</w:t>
-      </w:r>
-      <w:r>
-        <w:rPr>
-          <w:rFonts w:ascii="Times New Roman" w:hAnsi="Times New Roman" w:cs="Times New Roman"/>
-          <w:sz w:val="24"/>
-        </w:rPr>
-        <w:t>️ Future Updates:</w:t>
-      </w:r>
-    </w:p>
-    <w:p>
-      <w:pPr>
-        <w:rPr>
-          <w:rFonts w:ascii="Times New Roman" w:hAnsi="Times New Roman" w:cs="Times New Roman"/>
-          <w:sz w:val="24"/>
-        </w:rPr>
-      </w:pPr>
-      <w:r>
-        <w:rPr>
-          <w:rFonts w:ascii="Times New Roman" w:hAnsi="Times New Roman" w:cs="Times New Roman"/>
-          <w:sz w:val="24"/>
-        </w:rPr>
-        <w:t>- Make order address a separate table (if needed)</w:t>
-      </w:r>
-    </w:p>
-    <w:p>
-      <w:pPr>
-        <w:rPr>
-          <w:rFonts w:ascii="Times New Roman" w:hAnsi="Times New Roman" w:cs="Times New Roman"/>
-          <w:sz w:val="24"/>
-        </w:rPr>
-      </w:pPr>
-      <w:r>
-        <w:rPr>
-          <w:rFonts w:ascii="Times New Roman" w:hAnsi="Times New Roman" w:cs="Times New Roman"/>
-          <w:sz w:val="24"/>
-        </w:rPr>
-        <w:t>- Shift to SPA (Next.js) as per your roadmap</w:t>
-      </w:r>
+        <w:rPr>
+          <w:rFonts w:ascii="Times New Roman" w:hAnsi="Times New Roman" w:cs="Times New Roman"/>
+          <w:sz w:val="24"/>
+        </w:rPr>
+      </w:pPr>
     </w:p>
     <w:sectPr>
       <w:pgSz w:w="12240" w:h="15840"/>
@@ -1941,6 +2198,304 @@
     </w:lvl>
   </w:abstractNum>
   <w:abstractNum w:abstractNumId="9" w15:restartNumberingAfterBreak="0">
+    <w:nsid w:val="184C579E"/>
+    <w:multiLevelType w:val="multilevel"/>
+    <w:tmpl w:val="20828AD4"/>
+    <w:lvl w:ilvl="0">
+      <w:start w:val="1"/>
+      <w:numFmt w:val="bullet"/>
+      <w:lvlText w:val=""/>
+      <w:lvlJc w:val="left"/>
+      <w:pPr>
+        <w:tabs>
+          <w:tab w:val="num" w:pos="720"/>
+        </w:tabs>
+        <w:ind w:left="720" w:hanging="360"/>
+      </w:pPr>
+      <w:rPr>
+        <w:rFonts w:ascii="Symbol" w:hAnsi="Symbol" w:hint="default"/>
+        <w:sz w:val="20"/>
+      </w:rPr>
+    </w:lvl>
+    <w:lvl w:ilvl="1" w:tentative="1">
+      <w:start w:val="1"/>
+      <w:numFmt w:val="bullet"/>
+      <w:lvlText w:val="o"/>
+      <w:lvlJc w:val="left"/>
+      <w:pPr>
+        <w:tabs>
+          <w:tab w:val="num" w:pos="1440"/>
+        </w:tabs>
+        <w:ind w:left="1440" w:hanging="360"/>
+      </w:pPr>
+      <w:rPr>
+        <w:rFonts w:ascii="Courier New" w:hAnsi="Courier New" w:hint="default"/>
+        <w:sz w:val="20"/>
+      </w:rPr>
+    </w:lvl>
+    <w:lvl w:ilvl="2" w:tentative="1">
+      <w:start w:val="1"/>
+      <w:numFmt w:val="bullet"/>
+      <w:lvlText w:val=""/>
+      <w:lvlJc w:val="left"/>
+      <w:pPr>
+        <w:tabs>
+          <w:tab w:val="num" w:pos="2160"/>
+        </w:tabs>
+        <w:ind w:left="2160" w:hanging="360"/>
+      </w:pPr>
+      <w:rPr>
+        <w:rFonts w:ascii="Wingdings" w:hAnsi="Wingdings" w:hint="default"/>
+        <w:sz w:val="20"/>
+      </w:rPr>
+    </w:lvl>
+    <w:lvl w:ilvl="3" w:tentative="1">
+      <w:start w:val="1"/>
+      <w:numFmt w:val="bullet"/>
+      <w:lvlText w:val=""/>
+      <w:lvlJc w:val="left"/>
+      <w:pPr>
+        <w:tabs>
+          <w:tab w:val="num" w:pos="2880"/>
+        </w:tabs>
+        <w:ind w:left="2880" w:hanging="360"/>
+      </w:pPr>
+      <w:rPr>
+        <w:rFonts w:ascii="Wingdings" w:hAnsi="Wingdings" w:hint="default"/>
+        <w:sz w:val="20"/>
+      </w:rPr>
+    </w:lvl>
+    <w:lvl w:ilvl="4" w:tentative="1">
+      <w:start w:val="1"/>
+      <w:numFmt w:val="bullet"/>
+      <w:lvlText w:val=""/>
+      <w:lvlJc w:val="left"/>
+      <w:pPr>
+        <w:tabs>
+          <w:tab w:val="num" w:pos="3600"/>
+        </w:tabs>
+        <w:ind w:left="3600" w:hanging="360"/>
+      </w:pPr>
+      <w:rPr>
+        <w:rFonts w:ascii="Wingdings" w:hAnsi="Wingdings" w:hint="default"/>
+        <w:sz w:val="20"/>
+      </w:rPr>
+    </w:lvl>
+    <w:lvl w:ilvl="5" w:tentative="1">
+      <w:start w:val="1"/>
+      <w:numFmt w:val="bullet"/>
+      <w:lvlText w:val=""/>
+      <w:lvlJc w:val="left"/>
+      <w:pPr>
+        <w:tabs>
+          <w:tab w:val="num" w:pos="4320"/>
+        </w:tabs>
+        <w:ind w:left="4320" w:hanging="360"/>
+      </w:pPr>
+      <w:rPr>
+        <w:rFonts w:ascii="Wingdings" w:hAnsi="Wingdings" w:hint="default"/>
+        <w:sz w:val="20"/>
+      </w:rPr>
+    </w:lvl>
+    <w:lvl w:ilvl="6" w:tentative="1">
+      <w:start w:val="1"/>
+      <w:numFmt w:val="bullet"/>
+      <w:lvlText w:val=""/>
+      <w:lvlJc w:val="left"/>
+      <w:pPr>
+        <w:tabs>
+          <w:tab w:val="num" w:pos="5040"/>
+        </w:tabs>
+        <w:ind w:left="5040" w:hanging="360"/>
+      </w:pPr>
+      <w:rPr>
+        <w:rFonts w:ascii="Wingdings" w:hAnsi="Wingdings" w:hint="default"/>
+        <w:sz w:val="20"/>
+      </w:rPr>
+    </w:lvl>
+    <w:lvl w:ilvl="7" w:tentative="1">
+      <w:start w:val="1"/>
+      <w:numFmt w:val="bullet"/>
+      <w:lvlText w:val=""/>
+      <w:lvlJc w:val="left"/>
+      <w:pPr>
+        <w:tabs>
+          <w:tab w:val="num" w:pos="5760"/>
+        </w:tabs>
+        <w:ind w:left="5760" w:hanging="360"/>
+      </w:pPr>
+      <w:rPr>
+        <w:rFonts w:ascii="Wingdings" w:hAnsi="Wingdings" w:hint="default"/>
+        <w:sz w:val="20"/>
+      </w:rPr>
+    </w:lvl>
+    <w:lvl w:ilvl="8" w:tentative="1">
+      <w:start w:val="1"/>
+      <w:numFmt w:val="bullet"/>
+      <w:lvlText w:val=""/>
+      <w:lvlJc w:val="left"/>
+      <w:pPr>
+        <w:tabs>
+          <w:tab w:val="num" w:pos="6480"/>
+        </w:tabs>
+        <w:ind w:left="6480" w:hanging="360"/>
+      </w:pPr>
+      <w:rPr>
+        <w:rFonts w:ascii="Wingdings" w:hAnsi="Wingdings" w:hint="default"/>
+        <w:sz w:val="20"/>
+      </w:rPr>
+    </w:lvl>
+  </w:abstractNum>
+  <w:abstractNum w:abstractNumId="10" w15:restartNumberingAfterBreak="0">
+    <w:nsid w:val="2F7C7108"/>
+    <w:multiLevelType w:val="multilevel"/>
+    <w:tmpl w:val="1FD8FDFE"/>
+    <w:lvl w:ilvl="0">
+      <w:start w:val="1"/>
+      <w:numFmt w:val="bullet"/>
+      <w:lvlText w:val=""/>
+      <w:lvlJc w:val="left"/>
+      <w:pPr>
+        <w:tabs>
+          <w:tab w:val="num" w:pos="720"/>
+        </w:tabs>
+        <w:ind w:left="720" w:hanging="360"/>
+      </w:pPr>
+      <w:rPr>
+        <w:rFonts w:ascii="Symbol" w:hAnsi="Symbol" w:hint="default"/>
+        <w:sz w:val="20"/>
+      </w:rPr>
+    </w:lvl>
+    <w:lvl w:ilvl="1" w:tentative="1">
+      <w:start w:val="1"/>
+      <w:numFmt w:val="bullet"/>
+      <w:lvlText w:val="o"/>
+      <w:lvlJc w:val="left"/>
+      <w:pPr>
+        <w:tabs>
+          <w:tab w:val="num" w:pos="1440"/>
+        </w:tabs>
+        <w:ind w:left="1440" w:hanging="360"/>
+      </w:pPr>
+      <w:rPr>
+        <w:rFonts w:ascii="Courier New" w:hAnsi="Courier New" w:hint="default"/>
+        <w:sz w:val="20"/>
+      </w:rPr>
+    </w:lvl>
+    <w:lvl w:ilvl="2" w:tentative="1">
+      <w:start w:val="1"/>
+      <w:numFmt w:val="bullet"/>
+      <w:lvlText w:val=""/>
+      <w:lvlJc w:val="left"/>
+      <w:pPr>
+        <w:tabs>
+          <w:tab w:val="num" w:pos="2160"/>
+        </w:tabs>
+        <w:ind w:left="2160" w:hanging="360"/>
+      </w:pPr>
+      <w:rPr>
+        <w:rFonts w:ascii="Wingdings" w:hAnsi="Wingdings" w:hint="default"/>
+        <w:sz w:val="20"/>
+      </w:rPr>
+    </w:lvl>
+    <w:lvl w:ilvl="3" w:tentative="1">
+      <w:start w:val="1"/>
+      <w:numFmt w:val="bullet"/>
+      <w:lvlText w:val=""/>
+      <w:lvlJc w:val="left"/>
+      <w:pPr>
+        <w:tabs>
+          <w:tab w:val="num" w:pos="2880"/>
+        </w:tabs>
+        <w:ind w:left="2880" w:hanging="360"/>
+      </w:pPr>
+      <w:rPr>
+        <w:rFonts w:ascii="Wingdings" w:hAnsi="Wingdings" w:hint="default"/>
+        <w:sz w:val="20"/>
+      </w:rPr>
+    </w:lvl>
+    <w:lvl w:ilvl="4" w:tentative="1">
+      <w:start w:val="1"/>
+      <w:numFmt w:val="bullet"/>
+      <w:lvlText w:val=""/>
+      <w:lvlJc w:val="left"/>
+      <w:pPr>
+        <w:tabs>
+          <w:tab w:val="num" w:pos="3600"/>
+        </w:tabs>
+        <w:ind w:left="3600" w:hanging="360"/>
+      </w:pPr>
+      <w:rPr>
+        <w:rFonts w:ascii="Wingdings" w:hAnsi="Wingdings" w:hint="default"/>
+        <w:sz w:val="20"/>
+      </w:rPr>
+    </w:lvl>
+    <w:lvl w:ilvl="5" w:tentative="1">
+      <w:start w:val="1"/>
+      <w:numFmt w:val="bullet"/>
+      <w:lvlText w:val=""/>
+      <w:lvlJc w:val="left"/>
+      <w:pPr>
+        <w:tabs>
+          <w:tab w:val="num" w:pos="4320"/>
+        </w:tabs>
+        <w:ind w:left="4320" w:hanging="360"/>
+      </w:pPr>
+      <w:rPr>
+        <w:rFonts w:ascii="Wingdings" w:hAnsi="Wingdings" w:hint="default"/>
+        <w:sz w:val="20"/>
+      </w:rPr>
+    </w:lvl>
+    <w:lvl w:ilvl="6" w:tentative="1">
+      <w:start w:val="1"/>
+      <w:numFmt w:val="bullet"/>
+      <w:lvlText w:val=""/>
+      <w:lvlJc w:val="left"/>
+      <w:pPr>
+        <w:tabs>
+          <w:tab w:val="num" w:pos="5040"/>
+        </w:tabs>
+        <w:ind w:left="5040" w:hanging="360"/>
+      </w:pPr>
+      <w:rPr>
+        <w:rFonts w:ascii="Wingdings" w:hAnsi="Wingdings" w:hint="default"/>
+        <w:sz w:val="20"/>
+      </w:rPr>
+    </w:lvl>
+    <w:lvl w:ilvl="7" w:tentative="1">
+      <w:start w:val="1"/>
+      <w:numFmt w:val="bullet"/>
+      <w:lvlText w:val=""/>
+      <w:lvlJc w:val="left"/>
+      <w:pPr>
+        <w:tabs>
+          <w:tab w:val="num" w:pos="5760"/>
+        </w:tabs>
+        <w:ind w:left="5760" w:hanging="360"/>
+      </w:pPr>
+      <w:rPr>
+        <w:rFonts w:ascii="Wingdings" w:hAnsi="Wingdings" w:hint="default"/>
+        <w:sz w:val="20"/>
+      </w:rPr>
+    </w:lvl>
+    <w:lvl w:ilvl="8" w:tentative="1">
+      <w:start w:val="1"/>
+      <w:numFmt w:val="bullet"/>
+      <w:lvlText w:val=""/>
+      <w:lvlJc w:val="left"/>
+      <w:pPr>
+        <w:tabs>
+          <w:tab w:val="num" w:pos="6480"/>
+        </w:tabs>
+        <w:ind w:left="6480" w:hanging="360"/>
+      </w:pPr>
+      <w:rPr>
+        <w:rFonts w:ascii="Wingdings" w:hAnsi="Wingdings" w:hint="default"/>
+        <w:sz w:val="20"/>
+      </w:rPr>
+    </w:lvl>
+  </w:abstractNum>
+  <w:abstractNum w:abstractNumId="11" w15:restartNumberingAfterBreak="0">
     <w:nsid w:val="301E1E02"/>
     <w:multiLevelType w:val="hybridMultilevel"/>
     <w:tmpl w:val="0C58CFF8"/>
@@ -2049,6 +2604,155 @@
       </w:pPr>
       <w:rPr>
         <w:rFonts w:ascii="Wingdings" w:hAnsi="Wingdings" w:hint="default"/>
+      </w:rPr>
+    </w:lvl>
+  </w:abstractNum>
+  <w:abstractNum w:abstractNumId="12" w15:restartNumberingAfterBreak="0">
+    <w:nsid w:val="770D7FF8"/>
+    <w:multiLevelType w:val="multilevel"/>
+    <w:tmpl w:val="682823A0"/>
+    <w:lvl w:ilvl="0">
+      <w:start w:val="1"/>
+      <w:numFmt w:val="bullet"/>
+      <w:lvlText w:val=""/>
+      <w:lvlJc w:val="left"/>
+      <w:pPr>
+        <w:tabs>
+          <w:tab w:val="num" w:pos="720"/>
+        </w:tabs>
+        <w:ind w:left="720" w:hanging="360"/>
+      </w:pPr>
+      <w:rPr>
+        <w:rFonts w:ascii="Symbol" w:hAnsi="Symbol" w:hint="default"/>
+        <w:sz w:val="20"/>
+      </w:rPr>
+    </w:lvl>
+    <w:lvl w:ilvl="1" w:tentative="1">
+      <w:start w:val="1"/>
+      <w:numFmt w:val="bullet"/>
+      <w:lvlText w:val="o"/>
+      <w:lvlJc w:val="left"/>
+      <w:pPr>
+        <w:tabs>
+          <w:tab w:val="num" w:pos="1440"/>
+        </w:tabs>
+        <w:ind w:left="1440" w:hanging="360"/>
+      </w:pPr>
+      <w:rPr>
+        <w:rFonts w:ascii="Courier New" w:hAnsi="Courier New" w:hint="default"/>
+        <w:sz w:val="20"/>
+      </w:rPr>
+    </w:lvl>
+    <w:lvl w:ilvl="2" w:tentative="1">
+      <w:start w:val="1"/>
+      <w:numFmt w:val="bullet"/>
+      <w:lvlText w:val=""/>
+      <w:lvlJc w:val="left"/>
+      <w:pPr>
+        <w:tabs>
+          <w:tab w:val="num" w:pos="2160"/>
+        </w:tabs>
+        <w:ind w:left="2160" w:hanging="360"/>
+      </w:pPr>
+      <w:rPr>
+        <w:rFonts w:ascii="Wingdings" w:hAnsi="Wingdings" w:hint="default"/>
+        <w:sz w:val="20"/>
+      </w:rPr>
+    </w:lvl>
+    <w:lvl w:ilvl="3" w:tentative="1">
+      <w:start w:val="1"/>
+      <w:numFmt w:val="bullet"/>
+      <w:lvlText w:val=""/>
+      <w:lvlJc w:val="left"/>
+      <w:pPr>
+        <w:tabs>
+          <w:tab w:val="num" w:pos="2880"/>
+        </w:tabs>
+        <w:ind w:left="2880" w:hanging="360"/>
+      </w:pPr>
+      <w:rPr>
+        <w:rFonts w:ascii="Wingdings" w:hAnsi="Wingdings" w:hint="default"/>
+        <w:sz w:val="20"/>
+      </w:rPr>
+    </w:lvl>
+    <w:lvl w:ilvl="4" w:tentative="1">
+      <w:start w:val="1"/>
+      <w:numFmt w:val="bullet"/>
+      <w:lvlText w:val=""/>
+      <w:lvlJc w:val="left"/>
+      <w:pPr>
+        <w:tabs>
+          <w:tab w:val="num" w:pos="3600"/>
+        </w:tabs>
+        <w:ind w:left="3600" w:hanging="360"/>
+      </w:pPr>
+      <w:rPr>
+        <w:rFonts w:ascii="Wingdings" w:hAnsi="Wingdings" w:hint="default"/>
+        <w:sz w:val="20"/>
+      </w:rPr>
+    </w:lvl>
+    <w:lvl w:ilvl="5" w:tentative="1">
+      <w:start w:val="1"/>
+      <w:numFmt w:val="bullet"/>
+      <w:lvlText w:val=""/>
+      <w:lvlJc w:val="left"/>
+      <w:pPr>
+        <w:tabs>
+          <w:tab w:val="num" w:pos="4320"/>
+        </w:tabs>
+        <w:ind w:left="4320" w:hanging="360"/>
+      </w:pPr>
+      <w:rPr>
+        <w:rFonts w:ascii="Wingdings" w:hAnsi="Wingdings" w:hint="default"/>
+        <w:sz w:val="20"/>
+      </w:rPr>
+    </w:lvl>
+    <w:lvl w:ilvl="6" w:tentative="1">
+      <w:start w:val="1"/>
+      <w:numFmt w:val="bullet"/>
+      <w:lvlText w:val=""/>
+      <w:lvlJc w:val="left"/>
+      <w:pPr>
+        <w:tabs>
+          <w:tab w:val="num" w:pos="5040"/>
+        </w:tabs>
+        <w:ind w:left="5040" w:hanging="360"/>
+      </w:pPr>
+      <w:rPr>
+        <w:rFonts w:ascii="Wingdings" w:hAnsi="Wingdings" w:hint="default"/>
+        <w:sz w:val="20"/>
+      </w:rPr>
+    </w:lvl>
+    <w:lvl w:ilvl="7" w:tentative="1">
+      <w:start w:val="1"/>
+      <w:numFmt w:val="bullet"/>
+      <w:lvlText w:val=""/>
+      <w:lvlJc w:val="left"/>
+      <w:pPr>
+        <w:tabs>
+          <w:tab w:val="num" w:pos="5760"/>
+        </w:tabs>
+        <w:ind w:left="5760" w:hanging="360"/>
+      </w:pPr>
+      <w:rPr>
+        <w:rFonts w:ascii="Wingdings" w:hAnsi="Wingdings" w:hint="default"/>
+        <w:sz w:val="20"/>
+      </w:rPr>
+    </w:lvl>
+    <w:lvl w:ilvl="8" w:tentative="1">
+      <w:start w:val="1"/>
+      <w:numFmt w:val="bullet"/>
+      <w:lvlText w:val=""/>
+      <w:lvlJc w:val="left"/>
+      <w:pPr>
+        <w:tabs>
+          <w:tab w:val="num" w:pos="6480"/>
+        </w:tabs>
+        <w:ind w:left="6480" w:hanging="360"/>
+      </w:pPr>
+      <w:rPr>
+        <w:rFonts w:ascii="Wingdings" w:hAnsi="Wingdings" w:hint="default"/>
+        <w:sz w:val="20"/>
       </w:rPr>
     </w:lvl>
   </w:abstractNum>
@@ -2080,6 +2784,15 @@
     <w:abstractNumId w:val="0"/>
   </w:num>
   <w:num w:numId="10">
+    <w:abstractNumId w:val="11"/>
+  </w:num>
+  <w:num w:numId="11">
+    <w:abstractNumId w:val="12"/>
+  </w:num>
+  <w:num w:numId="12">
+    <w:abstractNumId w:val="10"/>
+  </w:num>
+  <w:num w:numId="13">
     <w:abstractNumId w:val="9"/>
   </w:num>
 </w:numbering>
@@ -13465,6 +14178,22 @@
       </w:tcPr>
     </w:tblStylePr>
   </w:style>
+  <w:style w:type="paragraph" w:styleId="NormalWeb">
+    <w:name w:val="Normal (Web)"/>
+    <w:basedOn w:val="Normal"/>
+    <w:uiPriority w:val="99"/>
+    <w:semiHidden/>
+    <w:unhideWhenUsed/>
+    <w:rsid w:val="00342DC7"/>
+    <w:pPr>
+      <w:spacing w:before="100" w:beforeAutospacing="1" w:after="100" w:afterAutospacing="1" w:line="240" w:lineRule="auto"/>
+    </w:pPr>
+    <w:rPr>
+      <w:rFonts w:ascii="Times New Roman" w:eastAsia="Times New Roman" w:hAnsi="Times New Roman" w:cs="Times New Roman"/>
+      <w:sz w:val="24"/>
+      <w:szCs w:val="24"/>
+    </w:rPr>
+  </w:style>
 </w:styles>
 </file>
 
@@ -13793,7 +14522,7 @@
 </file>
 
 <file path=customXml/itemProps1.xml><?xml version="1.0" encoding="utf-8"?>
-<ds:datastoreItem xmlns:ds="http://schemas.openxmlformats.org/officeDocument/2006/customXml" ds:itemID="{AB18184C-0E04-4EE5-9CC5-7171610975AF}">
+<ds:datastoreItem xmlns:ds="http://schemas.openxmlformats.org/officeDocument/2006/customXml" ds:itemID="{2E0A58A5-28A0-4EBE-A6A3-E6330B32408E}">
   <ds:schemaRefs>
     <ds:schemaRef ds:uri="http://schemas.openxmlformats.org/officeDocument/2006/bibliography"/>
   </ds:schemaRefs>

</xml_diff>